<commit_message>
new Report with link to video
</commit_message>
<xml_diff>
--- a/CS599 Assignment 3- Report 050316.docx
+++ b/CS599 Assignment 3- Report 050316.docx
@@ -130,18 +130,8 @@
           <w:sz w:val="28"/>
           <w:szCs w:val="28"/>
         </w:rPr>
-        <w:t xml:space="preserve">Dr. Chris </w:t>
-      </w:r>
-      <w:proofErr w:type="spellStart"/>
-      <w:r>
-        <w:rPr>
-          <w:rFonts w:ascii="Times New Roman" w:hAnsi="Times New Roman" w:cs="Times New Roman"/>
-          <w:sz w:val="28"/>
-          <w:szCs w:val="28"/>
-        </w:rPr>
-        <w:t>Mattmann</w:t>
-      </w:r>
-      <w:proofErr w:type="spellEnd"/>
+        <w:t>Dr. Chris Mattmann</w:t>
+      </w:r>
     </w:p>
     <w:p>
       <w:pPr>
@@ -280,7 +270,6 @@
           <w:szCs w:val="24"/>
         </w:rPr>
       </w:pPr>
-      <w:proofErr w:type="spellStart"/>
       <w:r>
         <w:rPr>
           <w:rFonts w:ascii="Times New Roman" w:hAnsi="Times New Roman" w:cs="Times New Roman"/>
@@ -288,17 +277,7 @@
           <w:sz w:val="24"/>
           <w:szCs w:val="24"/>
         </w:rPr>
-        <w:t>GitHub</w:t>
-      </w:r>
-      <w:proofErr w:type="spellEnd"/>
-      <w:r>
-        <w:rPr>
-          <w:rFonts w:ascii="Times New Roman" w:hAnsi="Times New Roman" w:cs="Times New Roman"/>
-          <w:b/>
-          <w:sz w:val="24"/>
-          <w:szCs w:val="24"/>
-        </w:rPr>
-        <w:t xml:space="preserve"> repository</w:t>
+        <w:t>GitHub repository</w:t>
       </w:r>
       <w:r>
         <w:rPr>
@@ -556,34 +535,14 @@
           <w:szCs w:val="24"/>
         </w:rPr>
       </w:pPr>
-      <w:proofErr w:type="spellStart"/>
       <w:r>
         <w:rPr>
           <w:rFonts w:ascii="Times New Roman" w:hAnsi="Times New Roman" w:cs="Times New Roman"/>
           <w:sz w:val="24"/>
           <w:szCs w:val="24"/>
         </w:rPr>
-        <w:t>Warut</w:t>
-      </w:r>
-      <w:proofErr w:type="spellEnd"/>
-      <w:r>
-        <w:rPr>
-          <w:rFonts w:ascii="Times New Roman" w:hAnsi="Times New Roman" w:cs="Times New Roman"/>
-          <w:sz w:val="24"/>
-          <w:szCs w:val="24"/>
-        </w:rPr>
-        <w:t xml:space="preserve"> </w:t>
-      </w:r>
-      <w:proofErr w:type="spellStart"/>
-      <w:r>
-        <w:rPr>
-          <w:rFonts w:ascii="Times New Roman" w:hAnsi="Times New Roman" w:cs="Times New Roman"/>
-          <w:sz w:val="24"/>
-          <w:szCs w:val="24"/>
-        </w:rPr>
-        <w:t>Roadrungwasinkul</w:t>
-      </w:r>
-      <w:proofErr w:type="spellEnd"/>
+        <w:t>Warut Roadrungwasinkul</w:t>
+      </w:r>
       <w:r>
         <w:rPr>
           <w:rFonts w:ascii="Times New Roman" w:hAnsi="Times New Roman" w:cs="Times New Roman"/>
@@ -802,25 +761,7 @@
           <w:color w:val="000000"/>
           <w:lang w:val="en-IN" w:eastAsia="en-IN" w:bidi="hi-IN"/>
         </w:rPr>
-        <w:t xml:space="preserve">Crawl Dataset, we develop a parser, </w:t>
-      </w:r>
-      <w:proofErr w:type="spellStart"/>
-      <w:r>
-        <w:rPr>
-          <w:rFonts w:ascii="Times New Roman" w:eastAsia="Times New Roman" w:hAnsi="Times New Roman" w:cs="Times New Roman"/>
-          <w:color w:val="000000"/>
-          <w:lang w:val="en-IN" w:eastAsia="en-IN" w:bidi="hi-IN"/>
-        </w:rPr>
-        <w:t>CCADetailParser</w:t>
-      </w:r>
-      <w:proofErr w:type="spellEnd"/>
-      <w:r>
-        <w:rPr>
-          <w:rFonts w:ascii="Times New Roman" w:eastAsia="Times New Roman" w:hAnsi="Times New Roman" w:cs="Times New Roman"/>
-          <w:color w:val="000000"/>
-          <w:lang w:val="en-IN" w:eastAsia="en-IN" w:bidi="hi-IN"/>
-        </w:rPr>
-        <w:t>, to extract various properties of CBOR documents in the dataset as metadata, including</w:t>
+        <w:t>Crawl Dataset, we develop a parser, CCADetailParser, to extract various properties of CBOR documents in the dataset as metadata, including</w:t>
       </w:r>
     </w:p>
     <w:p>
@@ -1020,25 +961,7 @@
           <w:color w:val="000000"/>
           <w:lang w:val="en-IN" w:eastAsia="en-IN" w:bidi="hi-IN"/>
         </w:rPr>
-        <w:t xml:space="preserve">Named entities recognized from the text using </w:t>
-      </w:r>
-      <w:proofErr w:type="spellStart"/>
-      <w:r>
-        <w:rPr>
-          <w:rFonts w:ascii="Times New Roman" w:eastAsia="Times New Roman" w:hAnsi="Times New Roman" w:cs="Times New Roman"/>
-          <w:color w:val="000000"/>
-          <w:lang w:val="en-IN" w:eastAsia="en-IN" w:bidi="hi-IN"/>
-        </w:rPr>
-        <w:t>CoreNLP</w:t>
-      </w:r>
-      <w:proofErr w:type="spellEnd"/>
-      <w:r>
-        <w:rPr>
-          <w:rFonts w:ascii="Times New Roman" w:eastAsia="Times New Roman" w:hAnsi="Times New Roman" w:cs="Times New Roman"/>
-          <w:color w:val="000000"/>
-          <w:lang w:val="en-IN" w:eastAsia="en-IN" w:bidi="hi-IN"/>
-        </w:rPr>
-        <w:t xml:space="preserve"> and 3 classes mode</w:t>
+        <w:t>Named entities recognized from the text using CoreNLP and 3 classes mode</w:t>
       </w:r>
     </w:p>
     <w:p>
@@ -1110,23 +1033,7 @@
           <w:rFonts w:ascii="Times New Roman" w:hAnsi="Times New Roman" w:cs="Times New Roman"/>
           <w:color w:val="000000"/>
         </w:rPr>
-        <w:t xml:space="preserve">Using </w:t>
-      </w:r>
-      <w:proofErr w:type="spellStart"/>
-      <w:r>
-        <w:rPr>
-          <w:rFonts w:ascii="Times New Roman" w:hAnsi="Times New Roman" w:cs="Times New Roman"/>
-          <w:color w:val="000000"/>
-        </w:rPr>
-        <w:t>CCADetailParserRunner</w:t>
-      </w:r>
-      <w:proofErr w:type="spellEnd"/>
-      <w:r>
-        <w:rPr>
-          <w:rFonts w:ascii="Times New Roman" w:hAnsi="Times New Roman" w:cs="Times New Roman"/>
-          <w:color w:val="000000"/>
-        </w:rPr>
-        <w:t>, we run this parser with a portion of the dataset (</w:t>
+        <w:t>Using CCADetailParserRunner, we run this parser with a portion of the dataset (</w:t>
       </w:r>
       <w:r>
         <w:rPr>
@@ -1219,23 +1126,7 @@
           <w:rFonts w:ascii="Times New Roman" w:hAnsi="Times New Roman" w:cs="Times New Roman"/>
           <w:color w:val="000000"/>
         </w:rPr>
-        <w:t xml:space="preserve"> (stemming and </w:t>
-      </w:r>
-      <w:proofErr w:type="spellStart"/>
-      <w:r>
-        <w:rPr>
-          <w:rFonts w:ascii="Times New Roman" w:hAnsi="Times New Roman" w:cs="Times New Roman"/>
-          <w:color w:val="000000"/>
-        </w:rPr>
-        <w:t>stopwords</w:t>
-      </w:r>
-      <w:proofErr w:type="spellEnd"/>
-      <w:r>
-        <w:rPr>
-          <w:rFonts w:ascii="Times New Roman" w:hAnsi="Times New Roman" w:cs="Times New Roman"/>
-          <w:color w:val="000000"/>
-        </w:rPr>
-        <w:t xml:space="preserve"> removed</w:t>
+        <w:t xml:space="preserve"> (stemming and stopwords removed</w:t>
       </w:r>
       <w:r>
         <w:rPr>
@@ -1260,7 +1151,6 @@
         </w:rPr>
         <w:t xml:space="preserve">and </w:t>
       </w:r>
-      <w:proofErr w:type="spellStart"/>
       <w:r>
         <w:rPr>
           <w:rFonts w:ascii="Times New Roman" w:hAnsi="Times New Roman" w:cs="Times New Roman"/>
@@ -1270,7 +1160,6 @@
         </w:rPr>
         <w:t>stop_words</w:t>
       </w:r>
-      <w:proofErr w:type="spellEnd"/>
       <w:r>
         <w:rPr>
           <w:rFonts w:ascii="Times New Roman" w:hAnsi="Times New Roman" w:cs="Times New Roman"/>
@@ -1524,27 +1413,8 @@
           <w:rFonts w:ascii="Times New Roman" w:hAnsi="Times New Roman" w:cs="Times New Roman"/>
           <w:color w:val="000000"/>
         </w:rPr>
-        <w:t xml:space="preserve"> </w:t>
-      </w:r>
-      <w:proofErr w:type="spellStart"/>
-      <w:proofErr w:type="gramStart"/>
-      <w:r>
-        <w:rPr>
-          <w:rFonts w:ascii="Times New Roman" w:hAnsi="Times New Roman" w:cs="Times New Roman"/>
-          <w:color w:val="000000"/>
-        </w:rPr>
-        <w:t>ccaparser.CCADetailParserRunner</w:t>
-      </w:r>
-      <w:proofErr w:type="spellEnd"/>
-      <w:proofErr w:type="gramEnd"/>
-      <w:r>
-        <w:rPr>
-          <w:rFonts w:ascii="Times New Roman" w:hAnsi="Times New Roman" w:cs="Times New Roman"/>
-          <w:color w:val="000000"/>
-        </w:rPr>
-        <w:t xml:space="preserve"> </w:t>
-      </w:r>
-      <w:proofErr w:type="spellStart"/>
+        <w:t xml:space="preserve"> ccaparser.CCADetailParserRunner </w:t>
+      </w:r>
       <w:r>
         <w:rPr>
           <w:rFonts w:ascii="Times New Roman" w:hAnsi="Times New Roman" w:cs="Times New Roman"/>
@@ -1552,49 +1422,8 @@
           <w:iCs/>
           <w:color w:val="000000"/>
         </w:rPr>
-        <w:t>baseFolder</w:t>
-      </w:r>
-      <w:proofErr w:type="spellEnd"/>
-      <w:r>
-        <w:rPr>
-          <w:rFonts w:ascii="Times New Roman" w:hAnsi="Times New Roman" w:cs="Times New Roman"/>
-          <w:i/>
-          <w:iCs/>
-          <w:color w:val="000000"/>
-        </w:rPr>
-        <w:t xml:space="preserve"> </w:t>
-      </w:r>
-      <w:proofErr w:type="spellStart"/>
-      <w:r>
-        <w:rPr>
-          <w:rFonts w:ascii="Times New Roman" w:hAnsi="Times New Roman" w:cs="Times New Roman"/>
-          <w:i/>
-          <w:iCs/>
-          <w:color w:val="000000"/>
-        </w:rPr>
-        <w:t>resultFolder</w:t>
-      </w:r>
-      <w:proofErr w:type="spellEnd"/>
-      <w:r>
-        <w:rPr>
-          <w:rFonts w:ascii="Times New Roman" w:hAnsi="Times New Roman" w:cs="Times New Roman"/>
-          <w:i/>
-          <w:iCs/>
-          <w:color w:val="000000"/>
-        </w:rPr>
-        <w:t xml:space="preserve"> </w:t>
-      </w:r>
-      <w:proofErr w:type="spellStart"/>
-      <w:r>
-        <w:rPr>
-          <w:rFonts w:ascii="Times New Roman" w:hAnsi="Times New Roman" w:cs="Times New Roman"/>
-          <w:i/>
-          <w:iCs/>
-          <w:color w:val="000000"/>
-        </w:rPr>
-        <w:t>markerFile</w:t>
-      </w:r>
-      <w:proofErr w:type="spellEnd"/>
+        <w:t>baseFolder resultFolder markerFile</w:t>
+      </w:r>
     </w:p>
     <w:p>
       <w:pPr>
@@ -1639,7 +1468,6 @@
         </w:rPr>
         <w:t xml:space="preserve"> urlKeywordToNer.py </w:t>
       </w:r>
-      <w:proofErr w:type="spellStart"/>
       <w:r>
         <w:rPr>
           <w:rFonts w:ascii="Times New Roman" w:hAnsi="Times New Roman" w:cs="Times New Roman"/>
@@ -1649,7 +1477,6 @@
         </w:rPr>
         <w:t>ccaDataBaseFolder</w:t>
       </w:r>
-      <w:proofErr w:type="spellEnd"/>
     </w:p>
     <w:p>
       <w:pPr>
@@ -1771,7 +1598,6 @@
         </w:rPr>
         <w:t xml:space="preserve"> sizeSummary.py </w:t>
       </w:r>
-      <w:proofErr w:type="spellStart"/>
       <w:r>
         <w:rPr>
           <w:rFonts w:ascii="Times New Roman" w:hAnsi="Times New Roman" w:cs="Times New Roman"/>
@@ -1781,7 +1607,6 @@
         </w:rPr>
         <w:t>ccaDataBaseFolder</w:t>
       </w:r>
-      <w:proofErr w:type="spellEnd"/>
     </w:p>
     <w:p>
       <w:pPr>
@@ -1896,17 +1721,8 @@
           <w:rFonts w:ascii="Times New Roman" w:eastAsia="Times New Roman" w:hAnsi="Times New Roman" w:cs="Times New Roman"/>
           <w:lang w:val="en-IN" w:eastAsia="en-IN"/>
         </w:rPr>
-        <w:t xml:space="preserve">The file size ratio of the </w:t>
-      </w:r>
-      <w:proofErr w:type="spellStart"/>
-      <w:r>
-        <w:rPr>
-          <w:rFonts w:ascii="Times New Roman" w:eastAsia="Times New Roman" w:hAnsi="Times New Roman" w:cs="Times New Roman"/>
-          <w:lang w:val="en-IN" w:eastAsia="en-IN"/>
-        </w:rPr>
-        <w:t>Solr</w:t>
-      </w:r>
-      <w:proofErr w:type="spellEnd"/>
+        <w:t>The file size ratio of the Solr</w:t>
+      </w:r>
       <w:r>
         <w:rPr>
           <w:rFonts w:ascii="Times New Roman" w:eastAsia="Times New Roman" w:hAnsi="Times New Roman" w:cs="Times New Roman"/>
@@ -2067,27 +1883,7 @@
           <w:szCs w:val="20"/>
           <w:lang w:val="en-IN" w:eastAsia="en-IN"/>
         </w:rPr>
-        <w:t xml:space="preserve"> line represents the size of its </w:t>
-      </w:r>
-      <w:proofErr w:type="spellStart"/>
-      <w:r>
-        <w:rPr>
-          <w:rFonts w:ascii="Times New Roman" w:eastAsia="Times New Roman" w:hAnsi="Times New Roman" w:cs="Times New Roman"/>
-          <w:sz w:val="20"/>
-          <w:szCs w:val="20"/>
-          <w:lang w:val="en-IN" w:eastAsia="en-IN"/>
-        </w:rPr>
-        <w:t>Solr</w:t>
-      </w:r>
-      <w:proofErr w:type="spellEnd"/>
-      <w:r>
-        <w:rPr>
-          <w:rFonts w:ascii="Times New Roman" w:eastAsia="Times New Roman" w:hAnsi="Times New Roman" w:cs="Times New Roman"/>
-          <w:sz w:val="20"/>
-          <w:szCs w:val="20"/>
-          <w:lang w:val="en-IN" w:eastAsia="en-IN"/>
-        </w:rPr>
-        <w:t xml:space="preserve"> Index)</w:t>
+        <w:t xml:space="preserve"> line represents the size of its Solr Index)</w:t>
       </w:r>
     </w:p>
     <w:p>
@@ -2163,55 +1959,7 @@
           <w:rFonts w:ascii="Times New Roman" w:hAnsi="Times New Roman" w:cs="Times New Roman"/>
           <w:color w:val="000000"/>
         </w:rPr>
-        <w:t xml:space="preserve">The </w:t>
-      </w:r>
-      <w:proofErr w:type="spellStart"/>
-      <w:r>
-        <w:rPr>
-          <w:rFonts w:ascii="Times New Roman" w:hAnsi="Times New Roman" w:cs="Times New Roman"/>
-          <w:color w:val="000000"/>
-        </w:rPr>
-        <w:t>CCADetailParser</w:t>
-      </w:r>
-      <w:proofErr w:type="spellEnd"/>
-      <w:r>
-        <w:rPr>
-          <w:rFonts w:ascii="Times New Roman" w:hAnsi="Times New Roman" w:cs="Times New Roman"/>
-          <w:color w:val="000000"/>
-        </w:rPr>
-        <w:t xml:space="preserve"> can be used with actual file by itself but it will not extract request information. We run the parser with entire Polar </w:t>
-      </w:r>
-      <w:proofErr w:type="spellStart"/>
-      <w:r>
-        <w:rPr>
-          <w:rFonts w:ascii="Times New Roman" w:hAnsi="Times New Roman" w:cs="Times New Roman"/>
-          <w:color w:val="000000"/>
-        </w:rPr>
-        <w:t>fulldump</w:t>
-      </w:r>
-      <w:proofErr w:type="spellEnd"/>
-      <w:r>
-        <w:rPr>
-          <w:rFonts w:ascii="Times New Roman" w:hAnsi="Times New Roman" w:cs="Times New Roman"/>
-          <w:color w:val="000000"/>
-        </w:rPr>
-        <w:t xml:space="preserve"> dataset using </w:t>
-      </w:r>
-      <w:proofErr w:type="spellStart"/>
-      <w:r>
-        <w:rPr>
-          <w:rFonts w:ascii="Times New Roman" w:hAnsi="Times New Roman" w:cs="Times New Roman"/>
-          <w:color w:val="000000"/>
-        </w:rPr>
-        <w:t>FileDetailParserRunner</w:t>
-      </w:r>
-      <w:proofErr w:type="spellEnd"/>
-      <w:r>
-        <w:rPr>
-          <w:rFonts w:ascii="Times New Roman" w:hAnsi="Times New Roman" w:cs="Times New Roman"/>
-          <w:color w:val="000000"/>
-        </w:rPr>
-        <w:t>. D3 Interactive Sunburst can be used to visualize the parser hierarchy against other information. We develop the visualizations of parser hierarchy against number of document per file type, ratio of metadata retrieved to file size per file type</w:t>
+        <w:t>The CCADetailParser can be used with actual file by itself but it will not extract request information. We run the parser with entire Polar fulldump dataset using FileDetailParserRunner. D3 Interactive Sunburst can be used to visualize the parser hierarchy against other information. We develop the visualizations of parser hierarchy against number of document per file type, ratio of metadata retrieved to file size per file type</w:t>
       </w:r>
       <w:r>
         <w:rPr>
@@ -2303,27 +2051,8 @@
           <w:rFonts w:ascii="Times New Roman" w:hAnsi="Times New Roman" w:cs="Times New Roman"/>
           <w:color w:val="000000"/>
         </w:rPr>
-        <w:t xml:space="preserve"> </w:t>
-      </w:r>
-      <w:proofErr w:type="spellStart"/>
-      <w:proofErr w:type="gramStart"/>
-      <w:r>
-        <w:rPr>
-          <w:rFonts w:ascii="Times New Roman" w:hAnsi="Times New Roman" w:cs="Times New Roman"/>
-          <w:color w:val="000000"/>
-        </w:rPr>
-        <w:t>ccaparser.FileDetailParserRunner</w:t>
-      </w:r>
-      <w:proofErr w:type="spellEnd"/>
-      <w:proofErr w:type="gramEnd"/>
-      <w:r>
-        <w:rPr>
-          <w:rFonts w:ascii="Times New Roman" w:hAnsi="Times New Roman" w:cs="Times New Roman"/>
-          <w:color w:val="000000"/>
-        </w:rPr>
-        <w:t xml:space="preserve"> </w:t>
-      </w:r>
-      <w:proofErr w:type="spellStart"/>
+        <w:t xml:space="preserve"> ccaparser.FileDetailParserRunner </w:t>
+      </w:r>
       <w:r>
         <w:rPr>
           <w:rFonts w:ascii="Times New Roman" w:hAnsi="Times New Roman" w:cs="Times New Roman"/>
@@ -2331,49 +2060,8 @@
           <w:iCs/>
           <w:color w:val="000000"/>
         </w:rPr>
-        <w:t>baseFolder</w:t>
-      </w:r>
-      <w:proofErr w:type="spellEnd"/>
-      <w:r>
-        <w:rPr>
-          <w:rFonts w:ascii="Times New Roman" w:hAnsi="Times New Roman" w:cs="Times New Roman"/>
-          <w:i/>
-          <w:iCs/>
-          <w:color w:val="000000"/>
-        </w:rPr>
-        <w:t xml:space="preserve"> </w:t>
-      </w:r>
-      <w:proofErr w:type="spellStart"/>
-      <w:r>
-        <w:rPr>
-          <w:rFonts w:ascii="Times New Roman" w:hAnsi="Times New Roman" w:cs="Times New Roman"/>
-          <w:i/>
-          <w:iCs/>
-          <w:color w:val="000000"/>
-        </w:rPr>
-        <w:t>resultFolder</w:t>
-      </w:r>
-      <w:proofErr w:type="spellEnd"/>
-      <w:r>
-        <w:rPr>
-          <w:rFonts w:ascii="Times New Roman" w:hAnsi="Times New Roman" w:cs="Times New Roman"/>
-          <w:i/>
-          <w:iCs/>
-          <w:color w:val="000000"/>
-        </w:rPr>
-        <w:t xml:space="preserve"> </w:t>
-      </w:r>
-      <w:proofErr w:type="spellStart"/>
-      <w:r>
-        <w:rPr>
-          <w:rFonts w:ascii="Times New Roman" w:hAnsi="Times New Roman" w:cs="Times New Roman"/>
-          <w:i/>
-          <w:iCs/>
-          <w:color w:val="000000"/>
-        </w:rPr>
-        <w:t>markerFile</w:t>
-      </w:r>
-      <w:proofErr w:type="spellEnd"/>
+        <w:t>baseFolder resultFolder markerFile</w:t>
+      </w:r>
     </w:p>
     <w:p>
       <w:pPr>
@@ -2424,7 +2112,6 @@
         </w:rPr>
         <w:t xml:space="preserve">parserChain.py </w:t>
       </w:r>
-      <w:proofErr w:type="spellStart"/>
       <w:r>
         <w:rPr>
           <w:rFonts w:ascii="Times New Roman" w:hAnsi="Times New Roman" w:cs="Times New Roman"/>
@@ -2432,29 +2119,8 @@
           <w:iCs/>
           <w:color w:val="000000"/>
         </w:rPr>
-        <w:t>ccaDataBaseFolder</w:t>
-      </w:r>
-      <w:proofErr w:type="spellEnd"/>
-      <w:r>
-        <w:rPr>
-          <w:rFonts w:ascii="Times New Roman" w:hAnsi="Times New Roman" w:cs="Times New Roman"/>
-          <w:i/>
-          <w:iCs/>
-          <w:color w:val="000000"/>
-        </w:rPr>
-        <w:t xml:space="preserve"> </w:t>
-      </w:r>
-      <w:proofErr w:type="spellStart"/>
-      <w:r>
-        <w:rPr>
-          <w:rFonts w:ascii="Times New Roman" w:hAnsi="Times New Roman" w:cs="Times New Roman"/>
-          <w:i/>
-          <w:iCs/>
-          <w:color w:val="000000"/>
-        </w:rPr>
-        <w:t>fullDumpDataFolder</w:t>
-      </w:r>
-      <w:proofErr w:type="spellEnd"/>
+        <w:t>ccaDataBaseFolder fullDumpDataFolder</w:t>
+      </w:r>
     </w:p>
     <w:p>
       <w:pPr>
@@ -2792,81 +2458,73 @@
           <w:sz w:val="22"/>
           <w:szCs w:val="22"/>
         </w:rPr>
-        <w:t xml:space="preserve">We will compare </w:t>
-      </w:r>
-      <w:proofErr w:type="spellStart"/>
-      <w:r>
-        <w:rPr>
+        <w:t xml:space="preserve">We will compare Tika language detection feature with Optimaize language detector library. We run this with entire Polar fulldump dataset and produce D3 visualization of the result. The visualization show that around 300k files are detected to be </w:t>
+      </w:r>
+      <w:r>
+        <w:rPr>
+          <w:i/>
           <w:color w:val="000000"/>
           <w:sz w:val="22"/>
           <w:szCs w:val="22"/>
         </w:rPr>
-        <w:t>Tika</w:t>
-      </w:r>
-      <w:proofErr w:type="spellEnd"/>
+        <w:t>lt-Lithuanian</w:t>
+      </w:r>
       <w:r>
         <w:rPr>
           <w:color w:val="000000"/>
           <w:sz w:val="22"/>
           <w:szCs w:val="22"/>
         </w:rPr>
-        <w:t xml:space="preserve"> language detection feature with </w:t>
-      </w:r>
-      <w:proofErr w:type="spellStart"/>
+        <w:t xml:space="preserve"> by Tika but Optimaize only detect 42 files. Also</w:t>
+      </w:r>
       <w:r>
         <w:rPr>
           <w:color w:val="000000"/>
           <w:sz w:val="22"/>
           <w:szCs w:val="22"/>
         </w:rPr>
-        <w:t>Optimaize</w:t>
-      </w:r>
-      <w:proofErr w:type="spellEnd"/>
+        <w:t>,</w:t>
+      </w:r>
       <w:r>
         <w:rPr>
           <w:color w:val="000000"/>
           <w:sz w:val="22"/>
           <w:szCs w:val="22"/>
         </w:rPr>
-        <w:t xml:space="preserve"> language detector library. We run this with entire Polar </w:t>
-      </w:r>
-      <w:proofErr w:type="spellStart"/>
-      <w:r>
-        <w:rPr>
+        <w:t xml:space="preserve"> around 300k files are detected to be </w:t>
+      </w:r>
+      <w:r>
+        <w:rPr>
+          <w:i/>
           <w:color w:val="000000"/>
           <w:sz w:val="22"/>
           <w:szCs w:val="22"/>
         </w:rPr>
-        <w:t>fulldump</w:t>
-      </w:r>
-      <w:proofErr w:type="spellEnd"/>
+        <w:t>unknown</w:t>
+      </w:r>
       <w:r>
         <w:rPr>
           <w:color w:val="000000"/>
           <w:sz w:val="22"/>
           <w:szCs w:val="22"/>
         </w:rPr>
-        <w:t xml:space="preserve"> dataset and produce D3 visualization of the result. The visualization show that around 300k files are detected to be </w:t>
-      </w:r>
-      <w:proofErr w:type="spellStart"/>
-      <w:r>
-        <w:rPr>
-          <w:i/>
+        <w:t xml:space="preserve"> by Optimaize but Tika only detect 8 files. We think this might be an outlier related to detecting empty file. We try to run the language detec</w:t>
+      </w:r>
+      <w:r>
+        <w:rPr>
           <w:color w:val="000000"/>
           <w:sz w:val="22"/>
           <w:szCs w:val="22"/>
         </w:rPr>
-        <w:t>lt</w:t>
-      </w:r>
-      <w:proofErr w:type="spellEnd"/>
-      <w:r>
-        <w:rPr>
-          <w:i/>
+        <w:t>tion again by</w:t>
+      </w:r>
+      <w:r>
+        <w:rPr>
           <w:color w:val="000000"/>
           <w:sz w:val="22"/>
           <w:szCs w:val="22"/>
         </w:rPr>
-        <w:t>-Lithuanian</w:t>
+        <w:t xml:space="preserve"> filter</w:t>
       </w:r>
       <w:r>
         <w:rPr>
@@ -2874,51 +2532,49 @@
           <w:sz w:val="22"/>
           <w:szCs w:val="22"/>
         </w:rPr>
-        <w:t xml:space="preserve"> by </w:t>
-      </w:r>
-      <w:proofErr w:type="spellStart"/>
+        <w:t>ing</w:t>
+      </w:r>
       <w:r>
         <w:rPr>
           <w:color w:val="000000"/>
           <w:sz w:val="22"/>
           <w:szCs w:val="22"/>
         </w:rPr>
-        <w:t>Tika</w:t>
-      </w:r>
-      <w:proofErr w:type="spellEnd"/>
+        <w:t xml:space="preserve"> out the files that have</w:t>
+      </w:r>
       <w:r>
         <w:rPr>
           <w:color w:val="000000"/>
           <w:sz w:val="22"/>
           <w:szCs w:val="22"/>
         </w:rPr>
-        <w:t xml:space="preserve"> but </w:t>
-      </w:r>
-      <w:proofErr w:type="spellStart"/>
-      <w:r>
-        <w:rPr>
+        <w:t xml:space="preserve"> too few text retrieved (&lt;1000 characters). The result shows that number of documents detected to be </w:t>
+      </w:r>
+      <w:r>
+        <w:rPr>
+          <w:i/>
           <w:color w:val="000000"/>
           <w:sz w:val="22"/>
           <w:szCs w:val="22"/>
         </w:rPr>
-        <w:t>Optimaize</w:t>
-      </w:r>
-      <w:proofErr w:type="spellEnd"/>
+        <w:t>lt-Lithuanian</w:t>
+      </w:r>
       <w:r>
         <w:rPr>
           <w:color w:val="000000"/>
           <w:sz w:val="22"/>
           <w:szCs w:val="22"/>
         </w:rPr>
-        <w:t xml:space="preserve"> only detect 42 files. Also</w:t>
-      </w:r>
-      <w:r>
-        <w:rPr>
+        <w:t xml:space="preserve"> by Tika is significantly lower to 20k and number of documents detected to be </w:t>
+      </w:r>
+      <w:r>
+        <w:rPr>
+          <w:i/>
           <w:color w:val="000000"/>
           <w:sz w:val="22"/>
           <w:szCs w:val="22"/>
         </w:rPr>
-        <w:t>,</w:t>
+        <w:t>unknown</w:t>
       </w:r>
       <w:r>
         <w:rPr>
@@ -2926,181 +2582,7 @@
           <w:sz w:val="22"/>
           <w:szCs w:val="22"/>
         </w:rPr>
-        <w:t xml:space="preserve"> around 300k files are detected to be </w:t>
-      </w:r>
-      <w:r>
-        <w:rPr>
-          <w:i/>
-          <w:color w:val="000000"/>
-          <w:sz w:val="22"/>
-          <w:szCs w:val="22"/>
-        </w:rPr>
-        <w:t>unknown</w:t>
-      </w:r>
-      <w:r>
-        <w:rPr>
-          <w:color w:val="000000"/>
-          <w:sz w:val="22"/>
-          <w:szCs w:val="22"/>
-        </w:rPr>
-        <w:t xml:space="preserve"> by </w:t>
-      </w:r>
-      <w:proofErr w:type="spellStart"/>
-      <w:r>
-        <w:rPr>
-          <w:color w:val="000000"/>
-          <w:sz w:val="22"/>
-          <w:szCs w:val="22"/>
-        </w:rPr>
-        <w:t>Optimaize</w:t>
-      </w:r>
-      <w:proofErr w:type="spellEnd"/>
-      <w:r>
-        <w:rPr>
-          <w:color w:val="000000"/>
-          <w:sz w:val="22"/>
-          <w:szCs w:val="22"/>
-        </w:rPr>
-        <w:t xml:space="preserve"> but </w:t>
-      </w:r>
-      <w:proofErr w:type="spellStart"/>
-      <w:r>
-        <w:rPr>
-          <w:color w:val="000000"/>
-          <w:sz w:val="22"/>
-          <w:szCs w:val="22"/>
-        </w:rPr>
-        <w:t>Tika</w:t>
-      </w:r>
-      <w:proofErr w:type="spellEnd"/>
-      <w:r>
-        <w:rPr>
-          <w:color w:val="000000"/>
-          <w:sz w:val="22"/>
-          <w:szCs w:val="22"/>
-        </w:rPr>
-        <w:t xml:space="preserve"> only detect 8 files. We think this might be an outlier related to detecting empty file. We try to run the language detec</w:t>
-      </w:r>
-      <w:r>
-        <w:rPr>
-          <w:color w:val="000000"/>
-          <w:sz w:val="22"/>
-          <w:szCs w:val="22"/>
-        </w:rPr>
-        <w:t>tion again by</w:t>
-      </w:r>
-      <w:r>
-        <w:rPr>
-          <w:color w:val="000000"/>
-          <w:sz w:val="22"/>
-          <w:szCs w:val="22"/>
-        </w:rPr>
-        <w:t xml:space="preserve"> filter</w:t>
-      </w:r>
-      <w:r>
-        <w:rPr>
-          <w:color w:val="000000"/>
-          <w:sz w:val="22"/>
-          <w:szCs w:val="22"/>
-        </w:rPr>
-        <w:t>ing</w:t>
-      </w:r>
-      <w:r>
-        <w:rPr>
-          <w:color w:val="000000"/>
-          <w:sz w:val="22"/>
-          <w:szCs w:val="22"/>
-        </w:rPr>
-        <w:t xml:space="preserve"> out the files that have</w:t>
-      </w:r>
-      <w:r>
-        <w:rPr>
-          <w:color w:val="000000"/>
-          <w:sz w:val="22"/>
-          <w:szCs w:val="22"/>
-        </w:rPr>
-        <w:t xml:space="preserve"> too few text retrieved (&lt;1000 characters). The result shows that number of documents detected to be </w:t>
-      </w:r>
-      <w:proofErr w:type="spellStart"/>
-      <w:r>
-        <w:rPr>
-          <w:i/>
-          <w:color w:val="000000"/>
-          <w:sz w:val="22"/>
-          <w:szCs w:val="22"/>
-        </w:rPr>
-        <w:t>lt</w:t>
-      </w:r>
-      <w:proofErr w:type="spellEnd"/>
-      <w:r>
-        <w:rPr>
-          <w:i/>
-          <w:color w:val="000000"/>
-          <w:sz w:val="22"/>
-          <w:szCs w:val="22"/>
-        </w:rPr>
-        <w:t>-Lithuanian</w:t>
-      </w:r>
-      <w:r>
-        <w:rPr>
-          <w:color w:val="000000"/>
-          <w:sz w:val="22"/>
-          <w:szCs w:val="22"/>
-        </w:rPr>
-        <w:t xml:space="preserve"> by </w:t>
-      </w:r>
-      <w:proofErr w:type="spellStart"/>
-      <w:r>
-        <w:rPr>
-          <w:color w:val="000000"/>
-          <w:sz w:val="22"/>
-          <w:szCs w:val="22"/>
-        </w:rPr>
-        <w:t>Tika</w:t>
-      </w:r>
-      <w:proofErr w:type="spellEnd"/>
-      <w:r>
-        <w:rPr>
-          <w:color w:val="000000"/>
-          <w:sz w:val="22"/>
-          <w:szCs w:val="22"/>
-        </w:rPr>
-        <w:t xml:space="preserve"> is significantly lower to 20k and number of documents detected to be </w:t>
-      </w:r>
-      <w:r>
-        <w:rPr>
-          <w:i/>
-          <w:color w:val="000000"/>
-          <w:sz w:val="22"/>
-          <w:szCs w:val="22"/>
-        </w:rPr>
-        <w:t>unknown</w:t>
-      </w:r>
-      <w:r>
-        <w:rPr>
-          <w:color w:val="000000"/>
-          <w:sz w:val="22"/>
-          <w:szCs w:val="22"/>
-        </w:rPr>
-        <w:t xml:space="preserve"> by </w:t>
-      </w:r>
-      <w:proofErr w:type="spellStart"/>
-      <w:r>
-        <w:rPr>
-          <w:color w:val="000000"/>
-          <w:sz w:val="22"/>
-          <w:szCs w:val="22"/>
-        </w:rPr>
-        <w:t>Optimaize</w:t>
-      </w:r>
-      <w:proofErr w:type="spellEnd"/>
-      <w:r>
-        <w:rPr>
-          <w:color w:val="000000"/>
-          <w:sz w:val="22"/>
-          <w:szCs w:val="22"/>
-        </w:rPr>
-        <w:t xml:space="preserve"> is lower to 7k. </w:t>
+        <w:t xml:space="preserve"> by Optimaize is lower to 7k. </w:t>
       </w:r>
       <w:r>
         <w:rPr>
@@ -3166,27 +2648,8 @@
           <w:rFonts w:ascii="Times New Roman" w:hAnsi="Times New Roman" w:cs="Times New Roman"/>
           <w:color w:val="000000"/>
         </w:rPr>
-        <w:t xml:space="preserve"> </w:t>
-      </w:r>
-      <w:proofErr w:type="spellStart"/>
-      <w:proofErr w:type="gramStart"/>
-      <w:r>
-        <w:rPr>
-          <w:rFonts w:ascii="Times New Roman" w:hAnsi="Times New Roman" w:cs="Times New Roman"/>
-          <w:color w:val="000000"/>
-        </w:rPr>
-        <w:t>language.LanguageDetectRunner</w:t>
-      </w:r>
-      <w:proofErr w:type="spellEnd"/>
-      <w:proofErr w:type="gramEnd"/>
-      <w:r>
-        <w:rPr>
-          <w:rFonts w:ascii="Times New Roman" w:hAnsi="Times New Roman" w:cs="Times New Roman"/>
-          <w:color w:val="000000"/>
-        </w:rPr>
-        <w:t xml:space="preserve"> </w:t>
-      </w:r>
-      <w:proofErr w:type="spellStart"/>
+        <w:t xml:space="preserve"> language.LanguageDetectRunner </w:t>
+      </w:r>
       <w:r>
         <w:rPr>
           <w:rFonts w:ascii="Times New Roman" w:hAnsi="Times New Roman" w:cs="Times New Roman"/>
@@ -3194,49 +2657,8 @@
           <w:iCs/>
           <w:color w:val="000000"/>
         </w:rPr>
-        <w:t>baseFolder</w:t>
-      </w:r>
-      <w:proofErr w:type="spellEnd"/>
-      <w:r>
-        <w:rPr>
-          <w:rFonts w:ascii="Times New Roman" w:hAnsi="Times New Roman" w:cs="Times New Roman"/>
-          <w:i/>
-          <w:iCs/>
-          <w:color w:val="000000"/>
-        </w:rPr>
-        <w:t xml:space="preserve"> </w:t>
-      </w:r>
-      <w:proofErr w:type="spellStart"/>
-      <w:r>
-        <w:rPr>
-          <w:rFonts w:ascii="Times New Roman" w:hAnsi="Times New Roman" w:cs="Times New Roman"/>
-          <w:i/>
-          <w:iCs/>
-          <w:color w:val="000000"/>
-        </w:rPr>
-        <w:t>resultFolder</w:t>
-      </w:r>
-      <w:proofErr w:type="spellEnd"/>
-      <w:r>
-        <w:rPr>
-          <w:rFonts w:ascii="Times New Roman" w:hAnsi="Times New Roman" w:cs="Times New Roman"/>
-          <w:i/>
-          <w:iCs/>
-          <w:color w:val="000000"/>
-        </w:rPr>
-        <w:t xml:space="preserve"> </w:t>
-      </w:r>
-      <w:proofErr w:type="spellStart"/>
-      <w:r>
-        <w:rPr>
-          <w:rFonts w:ascii="Times New Roman" w:hAnsi="Times New Roman" w:cs="Times New Roman"/>
-          <w:i/>
-          <w:iCs/>
-          <w:color w:val="000000"/>
-        </w:rPr>
-        <w:t>minSize</w:t>
-      </w:r>
-      <w:proofErr w:type="spellEnd"/>
+        <w:t>baseFolder resultFolder minSize</w:t>
+      </w:r>
     </w:p>
     <w:p>
       <w:pPr>
@@ -3277,7 +2699,6 @@
         </w:rPr>
         <w:t xml:space="preserve">languageCompare.py </w:t>
       </w:r>
-      <w:proofErr w:type="spellStart"/>
       <w:r>
         <w:rPr>
           <w:rFonts w:ascii="Times New Roman" w:hAnsi="Times New Roman" w:cs="Times New Roman"/>
@@ -3287,7 +2708,6 @@
         </w:rPr>
         <w:t>languageDetectedFolder</w:t>
       </w:r>
-      <w:proofErr w:type="spellEnd"/>
     </w:p>
     <w:p>
       <w:pPr>
@@ -3333,7 +2753,6 @@
         </w:rPr>
         <w:t xml:space="preserve">: Running the </w:t>
       </w:r>
-      <w:proofErr w:type="spellStart"/>
       <w:r>
         <w:rPr>
           <w:rFonts w:ascii="Times New Roman" w:eastAsia="Times New Roman" w:hAnsi="Times New Roman" w:cs="Times New Roman"/>
@@ -3341,7 +2760,6 @@
         </w:rPr>
         <w:t>LanguageDetectRunner</w:t>
       </w:r>
-      <w:proofErr w:type="spellEnd"/>
     </w:p>
     <w:p>
       <w:pPr>
@@ -3436,23 +2854,7 @@
           <w:rFonts w:ascii="Times New Roman" w:eastAsia="Times New Roman" w:hAnsi="Times New Roman" w:cs="Times New Roman"/>
           <w:lang w:val="en-IN" w:eastAsia="en-IN"/>
         </w:rPr>
-        <w:t xml:space="preserve"> line-</w:t>
-      </w:r>
-      <w:proofErr w:type="spellStart"/>
-      <w:r>
-        <w:rPr>
-          <w:rFonts w:ascii="Times New Roman" w:eastAsia="Times New Roman" w:hAnsi="Times New Roman" w:cs="Times New Roman"/>
-          <w:lang w:val="en-IN" w:eastAsia="en-IN"/>
-        </w:rPr>
-        <w:t>Tika</w:t>
-      </w:r>
-      <w:proofErr w:type="spellEnd"/>
-      <w:r>
-        <w:rPr>
-          <w:rFonts w:ascii="Times New Roman" w:eastAsia="Times New Roman" w:hAnsi="Times New Roman" w:cs="Times New Roman"/>
-          <w:lang w:val="en-IN" w:eastAsia="en-IN"/>
-        </w:rPr>
-        <w:t xml:space="preserve"> Language Detection and </w:t>
+        <w:t xml:space="preserve"> line-Tika Language Detection and </w:t>
       </w:r>
       <w:r>
         <w:rPr>
@@ -3466,17 +2868,8 @@
           <w:rFonts w:ascii="Times New Roman" w:eastAsia="Times New Roman" w:hAnsi="Times New Roman" w:cs="Times New Roman"/>
           <w:lang w:val="en-IN" w:eastAsia="en-IN"/>
         </w:rPr>
-        <w:t xml:space="preserve"> line- </w:t>
-      </w:r>
-      <w:proofErr w:type="spellStart"/>
-      <w:r>
-        <w:rPr>
-          <w:rFonts w:ascii="Times New Roman" w:eastAsia="Times New Roman" w:hAnsi="Times New Roman" w:cs="Times New Roman"/>
-          <w:lang w:val="en-IN" w:eastAsia="en-IN"/>
-        </w:rPr>
-        <w:t>Optimaize</w:t>
-      </w:r>
-      <w:proofErr w:type="spellEnd"/>
+        <w:t xml:space="preserve"> line- Optimaize</w:t>
+      </w:r>
     </w:p>
     <w:p>
       <w:pPr>
@@ -3525,25 +2918,7 @@
           <w:sz w:val="22"/>
           <w:szCs w:val="22"/>
         </w:rPr>
-        <w:t xml:space="preserve">To study documents with mixed language, we will try to split extracted text into chunks (maximum at 10 chunks for a file) then use </w:t>
-      </w:r>
-      <w:proofErr w:type="spellStart"/>
-      <w:r>
-        <w:rPr>
-          <w:color w:val="000000"/>
-          <w:sz w:val="22"/>
-          <w:szCs w:val="22"/>
-        </w:rPr>
-        <w:t>Tika</w:t>
-      </w:r>
-      <w:proofErr w:type="spellEnd"/>
-      <w:r>
-        <w:rPr>
-          <w:color w:val="000000"/>
-          <w:sz w:val="22"/>
-          <w:szCs w:val="22"/>
-        </w:rPr>
-        <w:t xml:space="preserve"> language identifier to detect language of each chunk. We then compare detected language from full text to the majority of detected language of each chunks. If they are not the same, it will possibly indicate the file contains multiple language. We then make a visualization of the rate which language detected from parts and whole file are not the same. Though the rate is not much, it will be an evidence that some files in the dataset contains multiple language.</w:t>
+        <w:t>To study documents with mixed language, we will try to split extracted text into chunks (maximum at 10 chunks for a file) then use Tika language identifier to detect language of each chunk. We then compare detected language from full text to the majority of detected language of each chunks. If they are not the same, it will possibly indicate the file contains multiple language. We then make a visualization of the rate which language detected from parts and whole file are not the same. Though the rate is not much, it will be an evidence that some files in the dataset contains multiple language.</w:t>
       </w:r>
     </w:p>
     <w:p>
@@ -3599,25 +2974,13 @@
         </w:rPr>
         <w:t xml:space="preserve">java </w:t>
       </w:r>
-      <w:proofErr w:type="spellStart"/>
-      <w:proofErr w:type="gramStart"/>
-      <w:r>
-        <w:rPr>
-          <w:rFonts w:ascii="Times New Roman" w:hAnsi="Times New Roman" w:cs="Times New Roman"/>
-          <w:color w:val="000000"/>
-        </w:rPr>
-        <w:t>language.MixedLanguageDetectRunner</w:t>
-      </w:r>
-      <w:proofErr w:type="spellEnd"/>
-      <w:proofErr w:type="gramEnd"/>
-      <w:r>
-        <w:rPr>
-          <w:rFonts w:ascii="Times New Roman" w:hAnsi="Times New Roman" w:cs="Times New Roman"/>
-          <w:color w:val="000000"/>
-        </w:rPr>
-        <w:t xml:space="preserve"> </w:t>
-      </w:r>
-      <w:proofErr w:type="spellStart"/>
+      <w:r>
+        <w:rPr>
+          <w:rFonts w:ascii="Times New Roman" w:hAnsi="Times New Roman" w:cs="Times New Roman"/>
+          <w:color w:val="000000"/>
+        </w:rPr>
+        <w:t xml:space="preserve">language.MixedLanguageDetectRunner </w:t>
+      </w:r>
       <w:r>
         <w:rPr>
           <w:rFonts w:ascii="Times New Roman" w:hAnsi="Times New Roman" w:cs="Times New Roman"/>
@@ -3625,29 +2988,8 @@
           <w:iCs/>
           <w:color w:val="000000"/>
         </w:rPr>
-        <w:t>baseFolder</w:t>
-      </w:r>
-      <w:proofErr w:type="spellEnd"/>
-      <w:r>
-        <w:rPr>
-          <w:rFonts w:ascii="Times New Roman" w:hAnsi="Times New Roman" w:cs="Times New Roman"/>
-          <w:i/>
-          <w:iCs/>
-          <w:color w:val="000000"/>
-        </w:rPr>
-        <w:t xml:space="preserve"> </w:t>
-      </w:r>
-      <w:proofErr w:type="spellStart"/>
-      <w:r>
-        <w:rPr>
-          <w:rFonts w:ascii="Times New Roman" w:hAnsi="Times New Roman" w:cs="Times New Roman"/>
-          <w:i/>
-          <w:iCs/>
-          <w:color w:val="000000"/>
-        </w:rPr>
-        <w:t>resultFolder</w:t>
-      </w:r>
-      <w:proofErr w:type="spellEnd"/>
+        <w:t>baseFolder resultFolder</w:t>
+      </w:r>
     </w:p>
     <w:p>
       <w:pPr>
@@ -3706,7 +3048,6 @@
         </w:rPr>
         <w:t xml:space="preserve">: Running the </w:t>
       </w:r>
-      <w:proofErr w:type="spellStart"/>
       <w:r>
         <w:rPr>
           <w:rFonts w:ascii="Times New Roman" w:eastAsia="Times New Roman" w:hAnsi="Times New Roman" w:cs="Times New Roman"/>
@@ -3714,7 +3055,6 @@
         </w:rPr>
         <w:t>MixedLanguageDetectRunner</w:t>
       </w:r>
-      <w:proofErr w:type="spellEnd"/>
     </w:p>
     <w:p>
       <w:pPr>
@@ -3817,7 +3157,6 @@
         </w:rPr>
         <w:t xml:space="preserve"> project, including measurement parser, SWEET ontology parser, </w:t>
       </w:r>
-      <w:proofErr w:type="spellStart"/>
       <w:r>
         <w:rPr>
           <w:rFonts w:ascii="Times New Roman" w:eastAsia="Times New Roman" w:hAnsi="Times New Roman" w:cs="Times New Roman"/>
@@ -3825,17 +3164,7 @@
           <w:szCs w:val="24"/>
           <w:lang w:val="en-IN" w:eastAsia="en-IN"/>
         </w:rPr>
-        <w:t>GeoTopic</w:t>
-      </w:r>
-      <w:proofErr w:type="spellEnd"/>
-      <w:r>
-        <w:rPr>
-          <w:rFonts w:ascii="Times New Roman" w:eastAsia="Times New Roman" w:hAnsi="Times New Roman" w:cs="Times New Roman"/>
-          <w:sz w:val="24"/>
-          <w:szCs w:val="24"/>
-          <w:lang w:val="en-IN" w:eastAsia="en-IN"/>
-        </w:rPr>
-        <w:t xml:space="preserve"> parser </w:t>
+        <w:t xml:space="preserve">GeoTopic parser </w:t>
       </w:r>
       <w:r>
         <w:rPr>
@@ -4190,55 +3519,7 @@
           <w:rFonts w:ascii="Times New Roman" w:eastAsia="Times New Roman" w:hAnsi="Times New Roman" w:cs="Times New Roman"/>
           <w:lang w:val="en-IN" w:eastAsia="en-IN"/>
         </w:rPr>
-        <w:t xml:space="preserve">NLTK, </w:t>
-      </w:r>
-      <w:proofErr w:type="spellStart"/>
-      <w:r>
-        <w:rPr>
-          <w:rFonts w:ascii="Times New Roman" w:eastAsia="Times New Roman" w:hAnsi="Times New Roman" w:cs="Times New Roman"/>
-          <w:lang w:val="en-IN" w:eastAsia="en-IN"/>
-        </w:rPr>
-        <w:t>CoreNLP</w:t>
-      </w:r>
-      <w:proofErr w:type="spellEnd"/>
-      <w:r>
-        <w:rPr>
-          <w:rFonts w:ascii="Times New Roman" w:eastAsia="Times New Roman" w:hAnsi="Times New Roman" w:cs="Times New Roman"/>
-          <w:lang w:val="en-IN" w:eastAsia="en-IN"/>
-        </w:rPr>
-        <w:t xml:space="preserve">, </w:t>
-      </w:r>
-      <w:proofErr w:type="spellStart"/>
-      <w:r>
-        <w:rPr>
-          <w:rFonts w:ascii="Times New Roman" w:eastAsia="Times New Roman" w:hAnsi="Times New Roman" w:cs="Times New Roman"/>
-          <w:lang w:val="en-IN" w:eastAsia="en-IN"/>
-        </w:rPr>
-        <w:t>openNLP</w:t>
-      </w:r>
-      <w:proofErr w:type="spellEnd"/>
-      <w:r>
-        <w:rPr>
-          <w:rFonts w:ascii="Times New Roman" w:eastAsia="Times New Roman" w:hAnsi="Times New Roman" w:cs="Times New Roman"/>
-          <w:lang w:val="en-IN" w:eastAsia="en-IN"/>
-        </w:rPr>
-        <w:t xml:space="preserve"> and </w:t>
-      </w:r>
-      <w:proofErr w:type="spellStart"/>
-      <w:r>
-        <w:rPr>
-          <w:rFonts w:ascii="Times New Roman" w:eastAsia="Times New Roman" w:hAnsi="Times New Roman" w:cs="Times New Roman"/>
-          <w:lang w:val="en-IN" w:eastAsia="en-IN"/>
-        </w:rPr>
-        <w:t>Grobid</w:t>
-      </w:r>
-      <w:proofErr w:type="spellEnd"/>
-      <w:r>
-        <w:rPr>
-          <w:rFonts w:ascii="Times New Roman" w:eastAsia="Times New Roman" w:hAnsi="Times New Roman" w:cs="Times New Roman"/>
-          <w:lang w:val="en-IN" w:eastAsia="en-IN"/>
-        </w:rPr>
-        <w:t xml:space="preserve"> Quantities are </w:t>
+        <w:t xml:space="preserve">NLTK, CoreNLP, openNLP and Grobid Quantities are </w:t>
       </w:r>
       <w:r>
         <w:rPr>
@@ -4266,23 +3547,7 @@
           <w:rFonts w:ascii="Times New Roman" w:hAnsi="Times New Roman" w:cs="Times New Roman"/>
           <w:color w:val="000000"/>
         </w:rPr>
-        <w:t xml:space="preserve">, we employ them in the </w:t>
-      </w:r>
-      <w:proofErr w:type="spellStart"/>
-      <w:r>
-        <w:rPr>
-          <w:rFonts w:ascii="Times New Roman" w:hAnsi="Times New Roman" w:cs="Times New Roman"/>
-          <w:color w:val="000000"/>
-        </w:rPr>
-        <w:t>CompositeNERAgreementParser</w:t>
-      </w:r>
-      <w:proofErr w:type="spellEnd"/>
-      <w:r>
-        <w:rPr>
-          <w:rFonts w:ascii="Times New Roman" w:hAnsi="Times New Roman" w:cs="Times New Roman"/>
-          <w:color w:val="000000"/>
-        </w:rPr>
-        <w:t xml:space="preserve">. The NER agreement list can be obtained by accumulating most common named entities extracted from all 3 recognizers until the size of the list exceeds defined threshold. We can configure the parser whether to apply TTR analysis to the extracted text before doing named entity recognition. We run the parser with first 1500 files of each </w:t>
+        <w:t xml:space="preserve">, we employ them in the CompositeNERAgreementParser. The NER agreement list can be obtained by accumulating most common named entities extracted from all 3 recognizers until the size of the list exceeds defined threshold. We can configure the parser whether to apply TTR analysis to the extracted text before doing named entity recognition. We run the parser with first 1500 files of each </w:t>
       </w:r>
       <w:r>
         <w:rPr>
@@ -4296,23 +3561,7 @@
           <w:rFonts w:ascii="Times New Roman" w:hAnsi="Times New Roman" w:cs="Times New Roman"/>
           <w:color w:val="000000"/>
         </w:rPr>
-        <w:t xml:space="preserve"> type from the Polar </w:t>
-      </w:r>
-      <w:proofErr w:type="spellStart"/>
-      <w:r>
-        <w:rPr>
-          <w:rFonts w:ascii="Times New Roman" w:hAnsi="Times New Roman" w:cs="Times New Roman"/>
-          <w:color w:val="000000"/>
-        </w:rPr>
-        <w:t>fulldump</w:t>
-      </w:r>
-      <w:proofErr w:type="spellEnd"/>
-      <w:r>
-        <w:rPr>
-          <w:rFonts w:ascii="Times New Roman" w:hAnsi="Times New Roman" w:cs="Times New Roman"/>
-          <w:color w:val="000000"/>
-        </w:rPr>
-        <w:t xml:space="preserve"> dataset. D3 visualization is made to display 200 most common named entities extracted by the recognizers.</w:t>
+        <w:t xml:space="preserve"> type from the Polar fulldump dataset. D3 visualization is made to display 200 most common named entities extracted by the recognizers.</w:t>
       </w:r>
       <w:r>
         <w:rPr>
@@ -4484,25 +3733,13 @@
         </w:rPr>
         <w:t xml:space="preserve">java </w:t>
       </w:r>
-      <w:proofErr w:type="spellStart"/>
-      <w:proofErr w:type="gramStart"/>
-      <w:r>
-        <w:rPr>
-          <w:rFonts w:ascii="Times New Roman" w:hAnsi="Times New Roman" w:cs="Times New Roman"/>
-          <w:color w:val="000000"/>
-        </w:rPr>
-        <w:t>ner.NERAgreementParserRunner</w:t>
-      </w:r>
-      <w:proofErr w:type="spellEnd"/>
-      <w:proofErr w:type="gramEnd"/>
-      <w:r>
-        <w:rPr>
-          <w:rFonts w:ascii="Times New Roman" w:hAnsi="Times New Roman" w:cs="Times New Roman"/>
-          <w:color w:val="000000"/>
-        </w:rPr>
-        <w:t xml:space="preserve"> </w:t>
-      </w:r>
-      <w:proofErr w:type="spellStart"/>
+      <w:r>
+        <w:rPr>
+          <w:rFonts w:ascii="Times New Roman" w:hAnsi="Times New Roman" w:cs="Times New Roman"/>
+          <w:color w:val="000000"/>
+        </w:rPr>
+        <w:t xml:space="preserve">ner.NERAgreementParserRunner </w:t>
+      </w:r>
       <w:r>
         <w:rPr>
           <w:rFonts w:ascii="Times New Roman" w:hAnsi="Times New Roman" w:cs="Times New Roman"/>
@@ -4510,69 +3747,8 @@
           <w:iCs/>
           <w:color w:val="000000"/>
         </w:rPr>
-        <w:t>baseFolder</w:t>
-      </w:r>
-      <w:proofErr w:type="spellEnd"/>
-      <w:r>
-        <w:rPr>
-          <w:rFonts w:ascii="Times New Roman" w:hAnsi="Times New Roman" w:cs="Times New Roman"/>
-          <w:i/>
-          <w:iCs/>
-          <w:color w:val="000000"/>
-        </w:rPr>
-        <w:t xml:space="preserve"> </w:t>
-      </w:r>
-      <w:proofErr w:type="spellStart"/>
-      <w:r>
-        <w:rPr>
-          <w:rFonts w:ascii="Times New Roman" w:hAnsi="Times New Roman" w:cs="Times New Roman"/>
-          <w:i/>
-          <w:iCs/>
-          <w:color w:val="000000"/>
-        </w:rPr>
-        <w:t>resultFolder</w:t>
-      </w:r>
-      <w:proofErr w:type="spellEnd"/>
-      <w:r>
-        <w:rPr>
-          <w:rFonts w:ascii="Times New Roman" w:hAnsi="Times New Roman" w:cs="Times New Roman"/>
-          <w:i/>
-          <w:iCs/>
-          <w:color w:val="000000"/>
-        </w:rPr>
-        <w:t xml:space="preserve"> </w:t>
-      </w:r>
-      <w:proofErr w:type="spellStart"/>
-      <w:r>
-        <w:rPr>
-          <w:rFonts w:ascii="Times New Roman" w:hAnsi="Times New Roman" w:cs="Times New Roman"/>
-          <w:i/>
-          <w:iCs/>
-          <w:color w:val="000000"/>
-        </w:rPr>
-        <w:t>markerFile</w:t>
-      </w:r>
-      <w:proofErr w:type="spellEnd"/>
-      <w:r>
-        <w:rPr>
-          <w:rFonts w:ascii="Times New Roman" w:hAnsi="Times New Roman" w:cs="Times New Roman"/>
-          <w:i/>
-          <w:iCs/>
-          <w:color w:val="000000"/>
-        </w:rPr>
-        <w:t xml:space="preserve"> </w:t>
-      </w:r>
-      <w:proofErr w:type="spellStart"/>
-      <w:r>
-        <w:rPr>
-          <w:rFonts w:ascii="Times New Roman" w:hAnsi="Times New Roman" w:cs="Times New Roman"/>
-          <w:i/>
-          <w:iCs/>
-          <w:color w:val="000000"/>
-        </w:rPr>
-        <w:t>typeJsonFolder</w:t>
-      </w:r>
-      <w:proofErr w:type="spellEnd"/>
+        <w:t>baseFolder resultFolder markerFile typeJsonFolder</w:t>
+      </w:r>
     </w:p>
     <w:p>
       <w:pPr>
@@ -4616,7 +3792,6 @@
         </w:rPr>
         <w:t xml:space="preserve">nerAgreement.py </w:t>
       </w:r>
-      <w:proofErr w:type="spellStart"/>
       <w:r>
         <w:rPr>
           <w:rFonts w:ascii="Times New Roman" w:hAnsi="Times New Roman" w:cs="Times New Roman"/>
@@ -4626,7 +3801,6 @@
         </w:rPr>
         <w:t>extrectedNERFolder</w:t>
       </w:r>
-      <w:proofErr w:type="spellEnd"/>
     </w:p>
     <w:p>
       <w:pPr>
@@ -4714,23 +3888,7 @@
           <w:rFonts w:ascii="Times New Roman" w:eastAsia="Times New Roman" w:hAnsi="Times New Roman" w:cs="Times New Roman"/>
           <w:lang w:val="en-IN" w:eastAsia="en-IN"/>
         </w:rPr>
-        <w:t xml:space="preserve">Since entities extracted via </w:t>
-      </w:r>
-      <w:proofErr w:type="spellStart"/>
-      <w:r>
-        <w:rPr>
-          <w:rFonts w:ascii="Times New Roman" w:eastAsia="Times New Roman" w:hAnsi="Times New Roman" w:cs="Times New Roman"/>
-          <w:lang w:val="en-IN" w:eastAsia="en-IN"/>
-        </w:rPr>
-        <w:t>Grobid</w:t>
-      </w:r>
-      <w:proofErr w:type="spellEnd"/>
-      <w:r>
-        <w:rPr>
-          <w:rFonts w:ascii="Times New Roman" w:eastAsia="Times New Roman" w:hAnsi="Times New Roman" w:cs="Times New Roman"/>
-          <w:lang w:val="en-IN" w:eastAsia="en-IN"/>
-        </w:rPr>
-        <w:t xml:space="preserve"> Quantities</w:t>
+        <w:t>Since entities extracted via Grobid Quantities</w:t>
       </w:r>
       <w:r>
         <w:rPr>
@@ -4823,23 +3981,7 @@
           <w:rFonts w:ascii="Times New Roman" w:eastAsia="Times New Roman" w:hAnsi="Times New Roman" w:cs="Times New Roman"/>
           <w:lang w:val="en-IN" w:eastAsia="en-IN"/>
         </w:rPr>
-        <w:t xml:space="preserve">Fig 7: </w:t>
-      </w:r>
-      <w:proofErr w:type="spellStart"/>
-      <w:r>
-        <w:rPr>
-          <w:rFonts w:ascii="Times New Roman" w:eastAsia="Times New Roman" w:hAnsi="Times New Roman" w:cs="Times New Roman"/>
-          <w:lang w:val="en-IN" w:eastAsia="en-IN"/>
-        </w:rPr>
-        <w:t>Grobid</w:t>
-      </w:r>
-      <w:proofErr w:type="spellEnd"/>
-      <w:r>
-        <w:rPr>
-          <w:rFonts w:ascii="Times New Roman" w:eastAsia="Times New Roman" w:hAnsi="Times New Roman" w:cs="Times New Roman"/>
-          <w:lang w:val="en-IN" w:eastAsia="en-IN"/>
-        </w:rPr>
-        <w:t xml:space="preserve"> Quantities- extracted measurements and their counts (please see github.io website for more clarity)</w:t>
+        <w:t>Fig 7: Grobid Quantities- extracted measurements and their counts (please see github.io website for more clarity)</w:t>
       </w:r>
     </w:p>
     <w:p>
@@ -4882,23 +4024,7 @@
           <w:rFonts w:ascii="Times New Roman" w:eastAsia="Times New Roman" w:hAnsi="Times New Roman" w:cs="Times New Roman"/>
           <w:lang w:val="en-IN" w:eastAsia="en-IN"/>
         </w:rPr>
-        <w:t xml:space="preserve">[Extra Credit] </w:t>
-      </w:r>
-      <w:proofErr w:type="spellStart"/>
-      <w:r>
-        <w:rPr>
-          <w:rFonts w:ascii="Times New Roman" w:eastAsia="Times New Roman" w:hAnsi="Times New Roman" w:cs="Times New Roman"/>
-          <w:lang w:val="en-IN" w:eastAsia="en-IN"/>
-        </w:rPr>
-        <w:t>Grobid</w:t>
-      </w:r>
-      <w:proofErr w:type="spellEnd"/>
-      <w:r>
-        <w:rPr>
-          <w:rFonts w:ascii="Times New Roman" w:eastAsia="Times New Roman" w:hAnsi="Times New Roman" w:cs="Times New Roman"/>
-          <w:lang w:val="en-IN" w:eastAsia="en-IN"/>
-        </w:rPr>
-        <w:t xml:space="preserve"> Quantities:</w:t>
+        <w:t>[Extra Credit] Grobid Quantities:</w:t>
       </w:r>
     </w:p>
     <w:p>
@@ -4918,35 +4044,7 @@
         <w:rPr>
           <w:rFonts w:ascii="Times New Roman" w:hAnsi="Times New Roman" w:cs="Times New Roman"/>
         </w:rPr>
-        <w:t xml:space="preserve">A </w:t>
-      </w:r>
-      <w:proofErr w:type="spellStart"/>
-      <w:r>
-        <w:rPr>
-          <w:rFonts w:ascii="Times New Roman" w:hAnsi="Times New Roman" w:cs="Times New Roman"/>
-        </w:rPr>
-        <w:t>Tika</w:t>
-      </w:r>
-      <w:proofErr w:type="spellEnd"/>
-      <w:r>
-        <w:rPr>
-          <w:rFonts w:ascii="Times New Roman" w:hAnsi="Times New Roman" w:cs="Times New Roman"/>
-        </w:rPr>
-        <w:t xml:space="preserve"> NER implementation that invokes </w:t>
-      </w:r>
-      <w:proofErr w:type="spellStart"/>
-      <w:r>
-        <w:rPr>
-          <w:rFonts w:ascii="Times New Roman" w:hAnsi="Times New Roman" w:cs="Times New Roman"/>
-        </w:rPr>
-        <w:t>Grobid</w:t>
-      </w:r>
-      <w:proofErr w:type="spellEnd"/>
-      <w:r>
-        <w:rPr>
-          <w:rFonts w:ascii="Times New Roman" w:hAnsi="Times New Roman" w:cs="Times New Roman"/>
-        </w:rPr>
-        <w:t xml:space="preserve"> Quantities via its REST service was developed. A pull request to </w:t>
+        <w:t xml:space="preserve">A Tika NER implementation that invokes Grobid Quantities via its REST service was developed. A pull request to </w:t>
       </w:r>
     </w:p>
     <w:p>
@@ -5047,8 +4145,6 @@
         </w:rPr>
         <w:t xml:space="preserve">java </w:t>
       </w:r>
-      <w:proofErr w:type="spellStart"/>
-      <w:proofErr w:type="gramStart"/>
       <w:r>
         <w:rPr>
           <w:rFonts w:ascii="Times New Roman" w:hAnsi="Times New Roman" w:cs="Times New Roman"/>
@@ -5063,8 +4159,6 @@
         </w:rPr>
         <w:t>GrobidQuantitiesNER</w:t>
       </w:r>
-      <w:proofErr w:type="spellEnd"/>
-      <w:proofErr w:type="gramEnd"/>
     </w:p>
     <w:p>
       <w:pPr>
@@ -5110,21 +4204,12 @@
         </w:rPr>
         <w:t xml:space="preserve">: Running the </w:t>
       </w:r>
-      <w:proofErr w:type="spellStart"/>
-      <w:r>
-        <w:rPr>
-          <w:rFonts w:ascii="Times New Roman" w:eastAsia="Times New Roman" w:hAnsi="Times New Roman" w:cs="Times New Roman"/>
-          <w:lang w:val="en-IN" w:eastAsia="en-IN"/>
-        </w:rPr>
-        <w:t>Grobid</w:t>
-      </w:r>
-      <w:proofErr w:type="spellEnd"/>
-      <w:r>
-        <w:rPr>
-          <w:rFonts w:ascii="Times New Roman" w:eastAsia="Times New Roman" w:hAnsi="Times New Roman" w:cs="Times New Roman"/>
-          <w:lang w:val="en-IN" w:eastAsia="en-IN"/>
-        </w:rPr>
-        <w:t xml:space="preserve"> Quantity</w:t>
+      <w:r>
+        <w:rPr>
+          <w:rFonts w:ascii="Times New Roman" w:eastAsia="Times New Roman" w:hAnsi="Times New Roman" w:cs="Times New Roman"/>
+          <w:lang w:val="en-IN" w:eastAsia="en-IN"/>
+        </w:rPr>
+        <w:t>Grobid Quantity</w:t>
       </w:r>
       <w:r>
         <w:rPr>
@@ -5265,7 +4350,6 @@
         </w:rPr>
         <w:t xml:space="preserve">our </w:t>
       </w:r>
-      <w:proofErr w:type="spellStart"/>
       <w:r>
         <w:rPr>
           <w:rFonts w:ascii="Times New Roman" w:eastAsia="Times New Roman" w:hAnsi="Times New Roman" w:cs="Times New Roman"/>
@@ -5273,29 +4357,12 @@
         </w:rPr>
         <w:t>Solr</w:t>
       </w:r>
-      <w:proofErr w:type="spellEnd"/>
-      <w:r>
-        <w:rPr>
-          <w:rFonts w:ascii="Times New Roman" w:eastAsia="Times New Roman" w:hAnsi="Times New Roman" w:cs="Times New Roman"/>
-          <w:lang w:val="en-IN" w:eastAsia="en-IN"/>
-        </w:rPr>
-        <w:t xml:space="preserve"> Index, which can be seen in the attached </w:t>
-      </w:r>
-      <w:proofErr w:type="spellStart"/>
-      <w:r>
-        <w:rPr>
-          <w:rFonts w:ascii="Times New Roman" w:eastAsia="Times New Roman" w:hAnsi="Times New Roman" w:cs="Times New Roman"/>
-          <w:lang w:val="en-IN" w:eastAsia="en-IN"/>
-        </w:rPr>
-        <w:t>Solr</w:t>
-      </w:r>
-      <w:proofErr w:type="spellEnd"/>
-      <w:r>
-        <w:rPr>
-          <w:rFonts w:ascii="Times New Roman" w:eastAsia="Times New Roman" w:hAnsi="Times New Roman" w:cs="Times New Roman"/>
-          <w:lang w:val="en-IN" w:eastAsia="en-IN"/>
-        </w:rPr>
-        <w:t xml:space="preserve"> schema file.</w:t>
+      <w:r>
+        <w:rPr>
+          <w:rFonts w:ascii="Times New Roman" w:eastAsia="Times New Roman" w:hAnsi="Times New Roman" w:cs="Times New Roman"/>
+          <w:lang w:val="en-IN" w:eastAsia="en-IN"/>
+        </w:rPr>
+        <w:t xml:space="preserve"> Index, which can be seen in the attached Solr schema file.</w:t>
       </w:r>
     </w:p>
     <w:p>
@@ -5419,21 +4486,7 @@
         <w:rPr>
           <w:rFonts w:ascii="Times New Roman" w:hAnsi="Times New Roman" w:cs="Times New Roman"/>
         </w:rPr>
-        <w:t xml:space="preserve">or entities- developed as a part of Assignment 2, and the measurements extracted using </w:t>
-      </w:r>
-      <w:proofErr w:type="spellStart"/>
-      <w:r>
-        <w:rPr>
-          <w:rFonts w:ascii="Times New Roman" w:hAnsi="Times New Roman" w:cs="Times New Roman"/>
-        </w:rPr>
-        <w:t>Grobid</w:t>
-      </w:r>
-      <w:proofErr w:type="spellEnd"/>
-      <w:r>
-        <w:rPr>
-          <w:rFonts w:ascii="Times New Roman" w:hAnsi="Times New Roman" w:cs="Times New Roman"/>
-        </w:rPr>
-        <w:t xml:space="preserve"> Quantities and generates JSON in three formats:</w:t>
+        <w:t>or entities- developed as a part of Assignment 2, and the measurements extracted using Grobid Quantities and generates JSON in three formats:</w:t>
       </w:r>
     </w:p>
     <w:p>
@@ -5577,21 +4630,7 @@
         <w:rPr>
           <w:rFonts w:ascii="Times New Roman" w:hAnsi="Times New Roman" w:cs="Times New Roman"/>
         </w:rPr>
-        <w:t>"TEMPERATURE</w:t>
-      </w:r>
-      <w:proofErr w:type="gramStart"/>
-      <w:r>
-        <w:rPr>
-          <w:rFonts w:ascii="Times New Roman" w:hAnsi="Times New Roman" w:cs="Times New Roman"/>
-        </w:rPr>
-        <w:t>":[</w:t>
-      </w:r>
-      <w:proofErr w:type="gramEnd"/>
-      <w:r>
-        <w:rPr>
-          <w:rFonts w:ascii="Times New Roman" w:hAnsi="Times New Roman" w:cs="Times New Roman"/>
-        </w:rPr>
-        <w:t>"kelvin",</w:t>
+        <w:t>"TEMPERATURE":["kelvin",</w:t>
       </w:r>
       <w:r>
         <w:rPr>
@@ -5603,21 +4642,7 @@
         <w:rPr>
           <w:rFonts w:ascii="Times New Roman" w:hAnsi="Times New Roman" w:cs="Times New Roman"/>
         </w:rPr>
-        <w:t>"</w:t>
-      </w:r>
-      <w:proofErr w:type="spellStart"/>
-      <w:r>
-        <w:rPr>
-          <w:rFonts w:ascii="Times New Roman" w:hAnsi="Times New Roman" w:cs="Times New Roman"/>
-        </w:rPr>
-        <w:t>celsius</w:t>
-      </w:r>
-      <w:proofErr w:type="spellEnd"/>
-      <w:r>
-        <w:rPr>
-          <w:rFonts w:ascii="Times New Roman" w:hAnsi="Times New Roman" w:cs="Times New Roman"/>
-        </w:rPr>
-        <w:t>",</w:t>
+        <w:t>"celsius",</w:t>
       </w:r>
       <w:r>
         <w:rPr>
@@ -5629,21 +4654,7 @@
         <w:rPr>
           <w:rFonts w:ascii="Times New Roman" w:hAnsi="Times New Roman" w:cs="Times New Roman"/>
         </w:rPr>
-        <w:t>"</w:t>
-      </w:r>
-      <w:proofErr w:type="spellStart"/>
-      <w:r>
-        <w:rPr>
-          <w:rFonts w:ascii="Times New Roman" w:hAnsi="Times New Roman" w:cs="Times New Roman"/>
-        </w:rPr>
-        <w:t>celcius</w:t>
-      </w:r>
-      <w:proofErr w:type="spellEnd"/>
-      <w:r>
-        <w:rPr>
-          <w:rFonts w:ascii="Times New Roman" w:hAnsi="Times New Roman" w:cs="Times New Roman"/>
-        </w:rPr>
-        <w:t>",</w:t>
+        <w:t>"celcius",</w:t>
       </w:r>
       <w:r>
         <w:rPr>
@@ -5655,21 +4666,7 @@
         <w:rPr>
           <w:rFonts w:ascii="Times New Roman" w:hAnsi="Times New Roman" w:cs="Times New Roman"/>
         </w:rPr>
-        <w:t>"</w:t>
-      </w:r>
-      <w:proofErr w:type="spellStart"/>
-      <w:r>
-        <w:rPr>
-          <w:rFonts w:ascii="Times New Roman" w:hAnsi="Times New Roman" w:cs="Times New Roman"/>
-        </w:rPr>
-        <w:t>fahrenheit</w:t>
-      </w:r>
-      <w:proofErr w:type="spellEnd"/>
-      <w:r>
-        <w:rPr>
-          <w:rFonts w:ascii="Times New Roman" w:hAnsi="Times New Roman" w:cs="Times New Roman"/>
-        </w:rPr>
-        <w:t>",</w:t>
+        <w:t>"fahrenheit",</w:t>
       </w:r>
       <w:r>
         <w:rPr>
@@ -5681,41 +4678,13 @@
         <w:rPr>
           <w:rFonts w:ascii="Times New Roman" w:hAnsi="Times New Roman" w:cs="Times New Roman"/>
         </w:rPr>
-        <w:t>"</w:t>
-      </w:r>
-      <w:proofErr w:type="spellStart"/>
-      <w:r>
-        <w:rPr>
-          <w:rFonts w:ascii="Times New Roman" w:hAnsi="Times New Roman" w:cs="Times New Roman"/>
-        </w:rPr>
-        <w:t>degreeC</w:t>
-      </w:r>
-      <w:proofErr w:type="spellEnd"/>
-      <w:r>
-        <w:rPr>
-          <w:rFonts w:ascii="Times New Roman" w:hAnsi="Times New Roman" w:cs="Times New Roman"/>
-        </w:rPr>
-        <w:t>"</w:t>
-      </w:r>
-      <w:r>
-        <w:rPr>
-          <w:rFonts w:ascii="Times New Roman" w:hAnsi="Times New Roman" w:cs="Times New Roman"/>
-        </w:rPr>
-        <w:t>, “</w:t>
-      </w:r>
-      <w:proofErr w:type="spellStart"/>
-      <w:r>
-        <w:rPr>
-          <w:rFonts w:ascii="Times New Roman" w:hAnsi="Times New Roman" w:cs="Times New Roman"/>
-        </w:rPr>
-        <w:t>degreeF</w:t>
-      </w:r>
-      <w:proofErr w:type="spellEnd"/>
-      <w:r>
-        <w:rPr>
-          <w:rFonts w:ascii="Times New Roman" w:hAnsi="Times New Roman" w:cs="Times New Roman"/>
-        </w:rPr>
-        <w:t xml:space="preserve">” … </w:t>
+        <w:t>"degreeC"</w:t>
+      </w:r>
+      <w:r>
+        <w:rPr>
+          <w:rFonts w:ascii="Times New Roman" w:hAnsi="Times New Roman" w:cs="Times New Roman"/>
+        </w:rPr>
+        <w:t xml:space="preserve">, “degreeF” … </w:t>
       </w:r>
       <w:r>
         <w:rPr>
@@ -5804,14 +4773,7 @@
         <w:rPr>
           <w:rFonts w:ascii="Times New Roman" w:hAnsi="Times New Roman" w:cs="Times New Roman"/>
         </w:rPr>
-        <w:t xml:space="preserve">D3 visualization </w:t>
-      </w:r>
-      <w:proofErr w:type="gramStart"/>
-      <w:r>
-        <w:rPr>
-          <w:rFonts w:ascii="Times New Roman" w:hAnsi="Times New Roman" w:cs="Times New Roman"/>
-        </w:rPr>
-        <w:t xml:space="preserve">is </w:t>
+        <w:t xml:space="preserve">D3 visualization is </w:t>
       </w:r>
       <w:r>
         <w:rPr>
@@ -5823,14 +4785,7 @@
         <w:rPr>
           <w:rFonts w:ascii="Times New Roman" w:hAnsi="Times New Roman" w:cs="Times New Roman"/>
         </w:rPr>
-        <w:t>shown</w:t>
-      </w:r>
-      <w:proofErr w:type="gramEnd"/>
-      <w:r>
-        <w:rPr>
-          <w:rFonts w:ascii="Times New Roman" w:hAnsi="Times New Roman" w:cs="Times New Roman"/>
-        </w:rPr>
-        <w:t xml:space="preserve"> below:</w:t>
+        <w:t>shown below:</w:t>
       </w:r>
       <w:r>
         <w:rPr>
@@ -5964,16 +4919,8 @@
         <w:rPr>
           <w:rFonts w:ascii="Times New Roman" w:hAnsi="Times New Roman" w:cs="Times New Roman"/>
         </w:rPr>
-        <w:t>application/x-</w:t>
-      </w:r>
-      <w:proofErr w:type="spellStart"/>
-      <w:r>
-        <w:rPr>
-          <w:rFonts w:ascii="Times New Roman" w:hAnsi="Times New Roman" w:cs="Times New Roman"/>
-        </w:rPr>
-        <w:t>sh</w:t>
-      </w:r>
-      <w:proofErr w:type="spellEnd"/>
+        <w:t>application/x-sh</w:t>
+      </w:r>
       <w:r>
         <w:rPr>
           <w:rFonts w:ascii="Times New Roman" w:hAnsi="Times New Roman" w:cs="Times New Roman"/>
@@ -6719,7 +5666,27 @@
         <w:rPr>
           <w:rFonts w:ascii="Times New Roman" w:hAnsi="Times New Roman" w:cs="Times New Roman"/>
         </w:rPr>
-        <w:t>Observation: In MIME type application/google-earth, the maximally occurring key word is ‘minutes’ referring to longitudinal and latitudinal minutes with an occurrence of over 95%.</w:t>
+        <w:t>Observation: In MIME type application/google-earth, the maximally occurring key word is ‘</w:t>
+      </w:r>
+      <w:r>
+        <w:rPr>
+          <w:rFonts w:ascii="Times New Roman" w:hAnsi="Times New Roman" w:cs="Times New Roman"/>
+        </w:rPr>
+        <w:t>degree</w:t>
+      </w:r>
+      <w:r>
+        <w:rPr>
+          <w:rFonts w:ascii="Times New Roman" w:hAnsi="Times New Roman" w:cs="Times New Roman"/>
+        </w:rPr>
+        <w:t>’</w:t>
+      </w:r>
+      <w:bookmarkStart w:id="0" w:name="_GoBack"/>
+      <w:bookmarkEnd w:id="0"/>
+      <w:r>
+        <w:rPr>
+          <w:rFonts w:ascii="Times New Roman" w:hAnsi="Times New Roman" w:cs="Times New Roman"/>
+        </w:rPr>
+        <w:t xml:space="preserve"> referring to longitudinal and latitudinal minutes with an occurrence of over 95%.</w:t>
       </w:r>
       <w:r>
         <w:rPr>
@@ -6863,10 +5830,24 @@
           <w:color w:val="000000"/>
           <w:lang w:val="en-IN" w:eastAsia="en-IN"/>
         </w:rPr>
-        <w:t>Video demonstrating a screencast walk-through to the tasks is available at: ……..</w:t>
-      </w:r>
-      <w:bookmarkStart w:id="0" w:name="_GoBack"/>
-      <w:bookmarkEnd w:id="0"/>
+        <w:t>Video demonstrating a screencast walk-through to the tasks is available at:</w:t>
+      </w:r>
+      <w:r>
+        <w:rPr>
+          <w:rFonts w:ascii="Times New Roman" w:eastAsia="Times New Roman" w:hAnsi="Times New Roman" w:cs="Times New Roman"/>
+          <w:color w:val="000000"/>
+          <w:lang w:val="en-IN" w:eastAsia="en-IN"/>
+        </w:rPr>
+        <w:t xml:space="preserve"> </w:t>
+      </w:r>
+      <w:r>
+        <w:rPr>
+          <w:rFonts w:ascii="Roboto-Regular" w:hAnsi="Roboto-Regular" w:cs="Roboto-Regular"/>
+          <w:color w:val="1664B9"/>
+          <w:u w:val="single"/>
+        </w:rPr>
+        <w:t>https://youtu.be/lChEX_gn65g</w:t>
+      </w:r>
     </w:p>
     <w:p>
       <w:pPr>
@@ -7208,27 +6189,7 @@
                 <w:sz w:val="22"/>
                 <w:szCs w:val="22"/>
               </w:rPr>
-              <w:t xml:space="preserve">Size Ratio of </w:t>
-            </w:r>
-            <w:proofErr w:type="spellStart"/>
-            <w:r>
-              <w:rPr>
-                <w:rFonts w:ascii="Times New Roman" w:hAnsi="Times New Roman" w:cs="Times New Roman"/>
-                <w:color w:val="262626"/>
-                <w:sz w:val="22"/>
-                <w:szCs w:val="22"/>
-              </w:rPr>
-              <w:t>Solr</w:t>
-            </w:r>
-            <w:proofErr w:type="spellEnd"/>
-            <w:r>
-              <w:rPr>
-                <w:rFonts w:ascii="Times New Roman" w:hAnsi="Times New Roman" w:cs="Times New Roman"/>
-                <w:color w:val="262626"/>
-                <w:sz w:val="22"/>
-                <w:szCs w:val="22"/>
-              </w:rPr>
-              <w:t xml:space="preserve"> Index to Original File Size (Grouped By MIME Type)</w:t>
+              <w:t>Size Ratio of Solr Index to Original File Size (Grouped By MIME Type)</w:t>
             </w:r>
           </w:p>
         </w:tc>
@@ -7405,27 +6366,7 @@
                 <w:sz w:val="22"/>
                 <w:szCs w:val="22"/>
               </w:rPr>
-              <w:t xml:space="preserve">Parser </w:t>
-            </w:r>
-            <w:proofErr w:type="spellStart"/>
-            <w:r>
-              <w:rPr>
-                <w:rFonts w:ascii="Times New Roman" w:hAnsi="Times New Roman" w:cs="Times New Roman"/>
-                <w:color w:val="262626"/>
-                <w:sz w:val="22"/>
-                <w:szCs w:val="22"/>
-              </w:rPr>
-              <w:t>Heirarchy</w:t>
-            </w:r>
-            <w:proofErr w:type="spellEnd"/>
-            <w:r>
-              <w:rPr>
-                <w:rFonts w:ascii="Times New Roman" w:hAnsi="Times New Roman" w:cs="Times New Roman"/>
-                <w:color w:val="262626"/>
-                <w:sz w:val="22"/>
-                <w:szCs w:val="22"/>
-              </w:rPr>
-              <w:t xml:space="preserve"> vs Size of Metadata Retrieved Ratio by Type</w:t>
+              <w:t>Parser Heirarchy vs Size of Metadata Retrieved Ratio by Type</w:t>
             </w:r>
           </w:p>
         </w:tc>
@@ -7485,27 +6426,7 @@
                 <w:sz w:val="22"/>
                 <w:szCs w:val="22"/>
               </w:rPr>
-              <w:t xml:space="preserve">Parser </w:t>
-            </w:r>
-            <w:proofErr w:type="spellStart"/>
-            <w:r>
-              <w:rPr>
-                <w:rFonts w:ascii="Times New Roman" w:hAnsi="Times New Roman" w:cs="Times New Roman"/>
-                <w:color w:val="262626"/>
-                <w:sz w:val="22"/>
-                <w:szCs w:val="22"/>
-              </w:rPr>
-              <w:t>Heirarchy</w:t>
-            </w:r>
-            <w:proofErr w:type="spellEnd"/>
-            <w:r>
-              <w:rPr>
-                <w:rFonts w:ascii="Times New Roman" w:hAnsi="Times New Roman" w:cs="Times New Roman"/>
-                <w:color w:val="262626"/>
-                <w:sz w:val="22"/>
-                <w:szCs w:val="22"/>
-              </w:rPr>
-              <w:t xml:space="preserve"> vs Size of Text Retrieved Ratio by Type</w:t>
+              <w:t>Parser Heirarchy vs Size of Text Retrieved Ratio by Type</w:t>
             </w:r>
           </w:p>
         </w:tc>
@@ -7565,27 +6486,7 @@
                 <w:sz w:val="22"/>
                 <w:szCs w:val="22"/>
               </w:rPr>
-              <w:t xml:space="preserve">Parser </w:t>
-            </w:r>
-            <w:proofErr w:type="spellStart"/>
-            <w:r>
-              <w:rPr>
-                <w:rFonts w:ascii="Times New Roman" w:hAnsi="Times New Roman" w:cs="Times New Roman"/>
-                <w:color w:val="262626"/>
-                <w:sz w:val="22"/>
-                <w:szCs w:val="22"/>
-              </w:rPr>
-              <w:t>Heirarchy</w:t>
-            </w:r>
-            <w:proofErr w:type="spellEnd"/>
-            <w:r>
-              <w:rPr>
-                <w:rFonts w:ascii="Times New Roman" w:hAnsi="Times New Roman" w:cs="Times New Roman"/>
-                <w:color w:val="262626"/>
-                <w:sz w:val="22"/>
-                <w:szCs w:val="22"/>
-              </w:rPr>
-              <w:t xml:space="preserve"> vs Size of TTR Text Retrieved Ratio by Type</w:t>
+              <w:t>Parser Heirarchy vs Size of TTR Text Retrieved Ratio by Type</w:t>
             </w:r>
           </w:p>
         </w:tc>
@@ -7698,7 +6599,6 @@
                 <w:szCs w:val="22"/>
               </w:rPr>
             </w:pPr>
-            <w:proofErr w:type="spellStart"/>
             <w:r>
               <w:rPr>
                 <w:rFonts w:ascii="Times New Roman" w:hAnsi="Times New Roman" w:cs="Times New Roman"/>
@@ -7706,17 +6606,7 @@
                 <w:sz w:val="22"/>
                 <w:szCs w:val="22"/>
               </w:rPr>
-              <w:t>Tika</w:t>
-            </w:r>
-            <w:proofErr w:type="spellEnd"/>
-            <w:r>
-              <w:rPr>
-                <w:rFonts w:ascii="Times New Roman" w:hAnsi="Times New Roman" w:cs="Times New Roman"/>
-                <w:color w:val="262626"/>
-                <w:sz w:val="22"/>
-                <w:szCs w:val="22"/>
-              </w:rPr>
-              <w:t xml:space="preserve"> Mixed Language Detection</w:t>
+              <w:t>Tika Mixed Language Detection</w:t>
             </w:r>
           </w:p>
         </w:tc>
@@ -7836,27 +6726,7 @@
                 <w:sz w:val="22"/>
                 <w:szCs w:val="22"/>
               </w:rPr>
-              <w:t xml:space="preserve">Horizontal Bar Chart showing Frequency of Occurrence of different measurement units identified by the </w:t>
-            </w:r>
-            <w:proofErr w:type="spellStart"/>
-            <w:r>
-              <w:rPr>
-                <w:rFonts w:ascii="Times New Roman" w:hAnsi="Times New Roman" w:cs="Times New Roman"/>
-                <w:color w:val="262626"/>
-                <w:sz w:val="22"/>
-                <w:szCs w:val="22"/>
-              </w:rPr>
-              <w:t>Grobid</w:t>
-            </w:r>
-            <w:proofErr w:type="spellEnd"/>
-            <w:r>
-              <w:rPr>
-                <w:rFonts w:ascii="Times New Roman" w:hAnsi="Times New Roman" w:cs="Times New Roman"/>
-                <w:color w:val="262626"/>
-                <w:sz w:val="22"/>
-                <w:szCs w:val="22"/>
-              </w:rPr>
-              <w:t xml:space="preserve"> Quantity Parser</w:t>
+              <w:t>Horizontal Bar Chart showing Frequency of Occurrence of different measurement units identified by the Grobid Quantity Parser</w:t>
             </w:r>
           </w:p>
         </w:tc>
@@ -7909,7 +6779,6 @@
                 <w:szCs w:val="22"/>
               </w:rPr>
             </w:pPr>
-            <w:proofErr w:type="spellStart"/>
             <w:r>
               <w:rPr>
                 <w:rFonts w:ascii="Times New Roman" w:hAnsi="Times New Roman" w:cs="Times New Roman"/>
@@ -7917,29 +6786,8 @@
                 <w:sz w:val="22"/>
                 <w:szCs w:val="22"/>
               </w:rPr>
-              <w:t>CoreNLP</w:t>
+              <w:t>CoreNLP vs NLTK vs OpenNLP</w:t>
             </w:r>
-            <w:proofErr w:type="spellEnd"/>
-            <w:r>
-              <w:rPr>
-                <w:rFonts w:ascii="Times New Roman" w:hAnsi="Times New Roman" w:cs="Times New Roman"/>
-                <w:color w:val="275C7C"/>
-                <w:sz w:val="22"/>
-                <w:szCs w:val="22"/>
-              </w:rPr>
-              <w:t xml:space="preserve"> vs NLTK vs </w:t>
-            </w:r>
-            <w:proofErr w:type="spellStart"/>
-            <w:r>
-              <w:rPr>
-                <w:rFonts w:ascii="Times New Roman" w:hAnsi="Times New Roman" w:cs="Times New Roman"/>
-                <w:color w:val="275C7C"/>
-                <w:sz w:val="22"/>
-                <w:szCs w:val="22"/>
-              </w:rPr>
-              <w:t>OpenNLP</w:t>
-            </w:r>
-            <w:proofErr w:type="spellEnd"/>
           </w:p>
         </w:tc>
       </w:tr>
@@ -7991,7 +6839,6 @@
                 <w:szCs w:val="22"/>
               </w:rPr>
             </w:pPr>
-            <w:proofErr w:type="spellStart"/>
             <w:r>
               <w:rPr>
                 <w:rFonts w:ascii="Times New Roman" w:hAnsi="Times New Roman" w:cs="Times New Roman"/>
@@ -7999,37 +6846,7 @@
                 <w:sz w:val="22"/>
                 <w:szCs w:val="22"/>
               </w:rPr>
-              <w:t>Zoomable</w:t>
-            </w:r>
-            <w:proofErr w:type="spellEnd"/>
-            <w:r>
-              <w:rPr>
-                <w:rFonts w:ascii="Times New Roman" w:hAnsi="Times New Roman" w:cs="Times New Roman"/>
-                <w:color w:val="262626"/>
-                <w:sz w:val="22"/>
-                <w:szCs w:val="22"/>
-              </w:rPr>
-              <w:t xml:space="preserve"> Circle Packing D3 Showing </w:t>
-            </w:r>
-            <w:proofErr w:type="spellStart"/>
-            <w:r>
-              <w:rPr>
-                <w:rFonts w:ascii="Times New Roman" w:hAnsi="Times New Roman" w:cs="Times New Roman"/>
-                <w:color w:val="262626"/>
-                <w:sz w:val="22"/>
-                <w:szCs w:val="22"/>
-              </w:rPr>
-              <w:t>vaious</w:t>
-            </w:r>
-            <w:proofErr w:type="spellEnd"/>
-            <w:r>
-              <w:rPr>
-                <w:rFonts w:ascii="Times New Roman" w:hAnsi="Times New Roman" w:cs="Times New Roman"/>
-                <w:color w:val="262626"/>
-                <w:sz w:val="22"/>
-                <w:szCs w:val="22"/>
-              </w:rPr>
-              <w:t xml:space="preserve"> Measurement Quantities(Grouped By Domain)</w:t>
+              <w:t>Zoomable Circle Packing D3 Showing vaious Measurement Quantities(Grouped By Domain)</w:t>
             </w:r>
           </w:p>
         </w:tc>
@@ -8082,7 +6899,6 @@
                 <w:szCs w:val="22"/>
               </w:rPr>
             </w:pPr>
-            <w:proofErr w:type="spellStart"/>
             <w:r>
               <w:rPr>
                 <w:rFonts w:ascii="Times New Roman" w:hAnsi="Times New Roman" w:cs="Times New Roman"/>
@@ -8090,37 +6906,7 @@
                 <w:sz w:val="22"/>
                 <w:szCs w:val="22"/>
               </w:rPr>
-              <w:t>Zoomable</w:t>
-            </w:r>
-            <w:proofErr w:type="spellEnd"/>
-            <w:r>
-              <w:rPr>
-                <w:rFonts w:ascii="Times New Roman" w:hAnsi="Times New Roman" w:cs="Times New Roman"/>
-                <w:color w:val="262626"/>
-                <w:sz w:val="22"/>
-                <w:szCs w:val="22"/>
-              </w:rPr>
-              <w:t xml:space="preserve"> Circle Packing D3 Showing </w:t>
-            </w:r>
-            <w:proofErr w:type="spellStart"/>
-            <w:r>
-              <w:rPr>
-                <w:rFonts w:ascii="Times New Roman" w:hAnsi="Times New Roman" w:cs="Times New Roman"/>
-                <w:color w:val="262626"/>
-                <w:sz w:val="22"/>
-                <w:szCs w:val="22"/>
-              </w:rPr>
-              <w:t>vaious</w:t>
-            </w:r>
-            <w:proofErr w:type="spellEnd"/>
-            <w:r>
-              <w:rPr>
-                <w:rFonts w:ascii="Times New Roman" w:hAnsi="Times New Roman" w:cs="Times New Roman"/>
-                <w:color w:val="262626"/>
-                <w:sz w:val="22"/>
-                <w:szCs w:val="22"/>
-              </w:rPr>
-              <w:t xml:space="preserve"> Measurement Quantities(Grouped By MIME Type)</w:t>
+              <w:t>Zoomable Circle Packing D3 Showing vaious Measurement Quantities(Grouped By MIME Type)</w:t>
             </w:r>
           </w:p>
         </w:tc>
@@ -8231,23 +7017,13 @@
                 <w:szCs w:val="22"/>
               </w:rPr>
             </w:pPr>
-            <w:proofErr w:type="spellStart"/>
             <w:r>
               <w:rPr>
                 <w:rFonts w:ascii="Times New Roman" w:hAnsi="Times New Roman" w:cs="Times New Roman"/>
                 <w:sz w:val="22"/>
                 <w:szCs w:val="22"/>
               </w:rPr>
-              <w:t>Dendogram</w:t>
-            </w:r>
-            <w:proofErr w:type="spellEnd"/>
-            <w:r>
-              <w:rPr>
-                <w:rFonts w:ascii="Times New Roman" w:hAnsi="Times New Roman" w:cs="Times New Roman"/>
-                <w:sz w:val="22"/>
-                <w:szCs w:val="22"/>
-              </w:rPr>
-              <w:t xml:space="preserve"> showing Minimum, Maximum, and Mean values of Measurement Units</w:t>
+              <w:t>Dendogram showing Minimum, Maximum, and Mean values of Measurement Units</w:t>
             </w:r>
           </w:p>
         </w:tc>
@@ -8365,15 +7141,7 @@
         <w:t>good</w:t>
       </w:r>
       <w:r>
-        <w:t xml:space="preserve">. We used Apache </w:t>
-      </w:r>
-      <w:proofErr w:type="spellStart"/>
-      <w:r>
-        <w:t>Tika’s</w:t>
-      </w:r>
-      <w:proofErr w:type="spellEnd"/>
-      <w:r>
-        <w:t xml:space="preserve"> inbuilt parsers to parse the dataset, and categorize the data into MIME types. We also ran Mac Operating System’s inbuilt MIME detector using the command: </w:t>
+        <w:t xml:space="preserve">. We used Apache Tika’s inbuilt parsers to parse the dataset, and categorize the data into MIME types. We also ran Mac Operating System’s inbuilt MIME detector using the command: </w:t>
       </w:r>
       <w:r>
         <w:rPr>
@@ -8382,27 +7150,7 @@
           <w:sz w:val="22"/>
           <w:szCs w:val="22"/>
         </w:rPr>
-        <w:t>file --mime-type -b &lt;</w:t>
-      </w:r>
-      <w:proofErr w:type="spellStart"/>
-      <w:r>
-        <w:rPr>
-          <w:i/>
-          <w:iCs/>
-          <w:sz w:val="22"/>
-          <w:szCs w:val="22"/>
-        </w:rPr>
-        <w:t>file_name</w:t>
-      </w:r>
-      <w:proofErr w:type="spellEnd"/>
-      <w:r>
-        <w:rPr>
-          <w:i/>
-          <w:iCs/>
-          <w:sz w:val="22"/>
-          <w:szCs w:val="22"/>
-        </w:rPr>
-        <w:t xml:space="preserve">&gt; </w:t>
+        <w:t xml:space="preserve">file --mime-type -b &lt;file_name&gt; </w:t>
       </w:r>
     </w:p>
     <w:p>
@@ -8454,23 +7202,7 @@
           <w:sz w:val="22"/>
           <w:szCs w:val="22"/>
         </w:rPr>
-        <w:t xml:space="preserve">. There were certain files in the application/octet stream which were not detected by </w:t>
-      </w:r>
-      <w:proofErr w:type="spellStart"/>
-      <w:r>
-        <w:rPr>
-          <w:sz w:val="22"/>
-          <w:szCs w:val="22"/>
-        </w:rPr>
-        <w:t>Tika</w:t>
-      </w:r>
-      <w:proofErr w:type="spellEnd"/>
-      <w:r>
-        <w:rPr>
-          <w:sz w:val="22"/>
-          <w:szCs w:val="22"/>
-        </w:rPr>
-        <w:t>, but were identified by Mac OS as text-plain.</w:t>
+        <w:t>. There were certain files in the application/octet stream which were not detected by Tika, but were identified by Mac OS as text-plain.</w:t>
       </w:r>
     </w:p>
     <w:p>
@@ -8517,31 +7249,7 @@
         <w:t>Yes, our parsers are extracting the right text</w:t>
       </w:r>
       <w:r>
-        <w:t xml:space="preserve">. During the course of the three assignments, we built many parsers like measurement extractor, geo topic parsing extractor, used MEMEX </w:t>
-      </w:r>
-      <w:proofErr w:type="spellStart"/>
-      <w:r>
-        <w:t>geoparser</w:t>
-      </w:r>
-      <w:proofErr w:type="spellEnd"/>
-      <w:r>
-        <w:t xml:space="preserve"> etc. Also, we developed many wrappers for toolkits like </w:t>
-      </w:r>
-      <w:proofErr w:type="spellStart"/>
-      <w:r>
-        <w:t>openNLP</w:t>
-      </w:r>
-      <w:proofErr w:type="spellEnd"/>
-      <w:r>
-        <w:t xml:space="preserve">, Core NER, NLTK and </w:t>
-      </w:r>
-      <w:proofErr w:type="spellStart"/>
-      <w:r>
-        <w:t>Grobid</w:t>
-      </w:r>
-      <w:proofErr w:type="spellEnd"/>
-      <w:r>
-        <w:t xml:space="preserve"> Quantities. These parsers are extracting th</w:t>
+        <w:t>. During the course of the three assignments, we built many parsers like measurement extractor, geo topic parsing extractor, used MEMEX geoparser etc. Also, we developed many wrappers for toolkits like openNLP, Core NER, NLTK and Grobid Quantities. These parsers are extracting th</w:t>
       </w:r>
       <w:r>
         <w:t>e correct text, which is evident from the fact that they are in agreement to each other. More details for this agreement can be seen in the visualizations provides.</w:t>
@@ -8569,13 +7277,8 @@
           <w:szCs w:val="22"/>
         </w:rPr>
       </w:pPr>
-      <w:proofErr w:type="spellStart"/>
-      <w:r>
-        <w:t>Tika</w:t>
-      </w:r>
-      <w:proofErr w:type="spellEnd"/>
-      <w:r>
-        <w:t xml:space="preserve"> identifies the correct parser most of the time to parse any input file. This provides us with the required and relevant data from each input file. This is evident from the Parser Hierarchy Visualizations created by us.</w:t>
+      <w:r>
+        <w:t>Tika identifies the correct parser most of the time to parse any input file. This provides us with the required and relevant data from each input file. This is evident from the Parser Hierarchy Visualizations created by us.</w:t>
       </w:r>
     </w:p>
     <w:p>
@@ -8605,39 +7308,7 @@
           <w:szCs w:val="22"/>
         </w:rPr>
         <w:lastRenderedPageBreak/>
-        <w:t xml:space="preserve">The Metadata identified by </w:t>
-      </w:r>
-      <w:proofErr w:type="spellStart"/>
-      <w:r>
-        <w:rPr>
-          <w:sz w:val="22"/>
-          <w:szCs w:val="22"/>
-        </w:rPr>
-        <w:t>Tika</w:t>
-      </w:r>
-      <w:proofErr w:type="spellEnd"/>
-      <w:r>
-        <w:rPr>
-          <w:sz w:val="22"/>
-          <w:szCs w:val="22"/>
-        </w:rPr>
-        <w:t xml:space="preserve"> is highly appropriate, as seen from the metadata scores obtained in Assignment 2. We try to enrich the metadata using various techniques taught to us in class. All these new metadata parameters were dumped in </w:t>
-      </w:r>
-      <w:proofErr w:type="spellStart"/>
-      <w:r>
-        <w:rPr>
-          <w:sz w:val="22"/>
-          <w:szCs w:val="22"/>
-        </w:rPr>
-        <w:t>Solr</w:t>
-      </w:r>
-      <w:proofErr w:type="spellEnd"/>
-      <w:r>
-        <w:rPr>
-          <w:sz w:val="22"/>
-          <w:szCs w:val="22"/>
-        </w:rPr>
-        <w:t xml:space="preserve"> with respect to each file we worked with.</w:t>
+        <w:t>The Metadata identified by Tika is highly appropriate, as seen from the metadata scores obtained in Assignment 2. We try to enrich the metadata using various techniques taught to us in class. All these new metadata parameters were dumped in Solr with respect to each file we worked with.</w:t>
       </w:r>
       <w:r>
         <w:rPr>
@@ -8701,110 +7372,51 @@
           <w:sz w:val="22"/>
           <w:szCs w:val="22"/>
         </w:rPr>
-        <w:t xml:space="preserve"> </w:t>
-      </w:r>
-      <w:proofErr w:type="spellStart"/>
+        <w:t xml:space="preserve"> Tika language detection feature with Optimaize language detector library. The visualization</w:t>
+      </w:r>
       <w:r>
         <w:rPr>
           <w:sz w:val="22"/>
           <w:szCs w:val="22"/>
         </w:rPr>
-        <w:t>Tika</w:t>
-      </w:r>
-      <w:proofErr w:type="spellEnd"/>
+        <w:t xml:space="preserve"> made by us</w:t>
+      </w:r>
       <w:r>
         <w:rPr>
           <w:sz w:val="22"/>
           <w:szCs w:val="22"/>
         </w:rPr>
-        <w:t xml:space="preserve"> language detection feature with </w:t>
-      </w:r>
-      <w:proofErr w:type="spellStart"/>
-      <w:r>
-        <w:rPr>
-          <w:sz w:val="22"/>
-          <w:szCs w:val="22"/>
-        </w:rPr>
-        <w:t>Optimaize</w:t>
-      </w:r>
-      <w:proofErr w:type="spellEnd"/>
-      <w:r>
-        <w:rPr>
-          <w:sz w:val="22"/>
-          <w:szCs w:val="22"/>
-        </w:rPr>
-        <w:t xml:space="preserve"> language detector library. The visualization</w:t>
-      </w:r>
-      <w:r>
-        <w:rPr>
-          <w:sz w:val="22"/>
-          <w:szCs w:val="22"/>
-        </w:rPr>
-        <w:t xml:space="preserve"> made by us</w:t>
-      </w:r>
-      <w:r>
-        <w:rPr>
-          <w:sz w:val="22"/>
-          <w:szCs w:val="22"/>
-        </w:rPr>
         <w:t xml:space="preserve"> show that around 300k files are detected to be </w:t>
       </w:r>
-      <w:proofErr w:type="spellStart"/>
       <w:r>
         <w:rPr>
           <w:i/>
           <w:sz w:val="22"/>
           <w:szCs w:val="22"/>
         </w:rPr>
-        <w:t>lt</w:t>
-      </w:r>
-      <w:proofErr w:type="spellEnd"/>
+        <w:t>lt-Lithuanian</w:t>
+      </w:r>
+      <w:r>
+        <w:rPr>
+          <w:sz w:val="22"/>
+          <w:szCs w:val="22"/>
+        </w:rPr>
+        <w:t xml:space="preserve"> by Tika but Optimaize only detect 42 files. Also, around 300k files are detected to be </w:t>
+      </w:r>
       <w:r>
         <w:rPr>
           <w:i/>
           <w:sz w:val="22"/>
           <w:szCs w:val="22"/>
         </w:rPr>
-        <w:t>-Lithuanian</w:t>
+        <w:t>unknown</w:t>
       </w:r>
       <w:r>
         <w:rPr>
           <w:sz w:val="22"/>
           <w:szCs w:val="22"/>
         </w:rPr>
-        <w:t xml:space="preserve"> by </w:t>
-      </w:r>
-      <w:proofErr w:type="spellStart"/>
-      <w:r>
-        <w:rPr>
-          <w:sz w:val="22"/>
-          <w:szCs w:val="22"/>
-        </w:rPr>
-        <w:t>Tika</w:t>
-      </w:r>
-      <w:proofErr w:type="spellEnd"/>
-      <w:r>
-        <w:rPr>
-          <w:sz w:val="22"/>
-          <w:szCs w:val="22"/>
-        </w:rPr>
-        <w:t xml:space="preserve"> but </w:t>
-      </w:r>
-      <w:proofErr w:type="spellStart"/>
-      <w:r>
-        <w:rPr>
-          <w:sz w:val="22"/>
-          <w:szCs w:val="22"/>
-        </w:rPr>
-        <w:t>Optimaize</w:t>
-      </w:r>
-      <w:proofErr w:type="spellEnd"/>
-      <w:r>
-        <w:rPr>
-          <w:sz w:val="22"/>
-          <w:szCs w:val="22"/>
-        </w:rPr>
-        <w:t xml:space="preserve"> only detect 42 files. Also, around 300k files are detected to be </w:t>
+        <w:t xml:space="preserve"> by Optimaize but Tika only detect 8 files. We think this might be an outlier related to detecting empty file. We try to run the language detection again by filtering out the files that have too few text retrieved (&lt;1000 characters). The result shows that number of documents detected to be </w:t>
       </w:r>
       <w:r>
         <w:rPr>
@@ -8812,118 +7424,29 @@
           <w:sz w:val="22"/>
           <w:szCs w:val="22"/>
         </w:rPr>
-        <w:t>unknown</w:t>
+        <w:t>lt-Lithuanian</w:t>
       </w:r>
       <w:r>
         <w:rPr>
           <w:sz w:val="22"/>
           <w:szCs w:val="22"/>
         </w:rPr>
-        <w:t xml:space="preserve"> by </w:t>
-      </w:r>
-      <w:proofErr w:type="spellStart"/>
-      <w:r>
-        <w:rPr>
-          <w:sz w:val="22"/>
-          <w:szCs w:val="22"/>
-        </w:rPr>
-        <w:t>Optimaize</w:t>
-      </w:r>
-      <w:proofErr w:type="spellEnd"/>
-      <w:r>
-        <w:rPr>
-          <w:sz w:val="22"/>
-          <w:szCs w:val="22"/>
-        </w:rPr>
-        <w:t xml:space="preserve"> but </w:t>
-      </w:r>
-      <w:proofErr w:type="spellStart"/>
-      <w:r>
-        <w:rPr>
-          <w:sz w:val="22"/>
-          <w:szCs w:val="22"/>
-        </w:rPr>
-        <w:t>Tika</w:t>
-      </w:r>
-      <w:proofErr w:type="spellEnd"/>
-      <w:r>
-        <w:rPr>
-          <w:sz w:val="22"/>
-          <w:szCs w:val="22"/>
-        </w:rPr>
-        <w:t xml:space="preserve"> only detect 8 files. We think this might be an outlier related to detecting empty file. We try to run the language detection again by filtering out the files that have too few text retrieved (&lt;1000 characters). The result shows that number of documents detected to be </w:t>
-      </w:r>
-      <w:proofErr w:type="spellStart"/>
+        <w:t xml:space="preserve"> by Tika is significantly lower to 20k and number of documents detected to be </w:t>
+      </w:r>
       <w:r>
         <w:rPr>
           <w:i/>
           <w:sz w:val="22"/>
           <w:szCs w:val="22"/>
         </w:rPr>
-        <w:t>lt</w:t>
-      </w:r>
-      <w:proofErr w:type="spellEnd"/>
-      <w:r>
-        <w:rPr>
-          <w:i/>
+        <w:t>unknown</w:t>
+      </w:r>
+      <w:r>
+        <w:rPr>
           <w:sz w:val="22"/>
           <w:szCs w:val="22"/>
         </w:rPr>
-        <w:t>-Lithuanian</w:t>
-      </w:r>
-      <w:r>
-        <w:rPr>
-          <w:sz w:val="22"/>
-          <w:szCs w:val="22"/>
-        </w:rPr>
-        <w:t xml:space="preserve"> by </w:t>
-      </w:r>
-      <w:proofErr w:type="spellStart"/>
-      <w:r>
-        <w:rPr>
-          <w:sz w:val="22"/>
-          <w:szCs w:val="22"/>
-        </w:rPr>
-        <w:t>Tika</w:t>
-      </w:r>
-      <w:proofErr w:type="spellEnd"/>
-      <w:r>
-        <w:rPr>
-          <w:sz w:val="22"/>
-          <w:szCs w:val="22"/>
-        </w:rPr>
-        <w:t xml:space="preserve"> is significantly lower to 20k and number of documents detected to be </w:t>
-      </w:r>
-      <w:r>
-        <w:rPr>
-          <w:i/>
-          <w:sz w:val="22"/>
-          <w:szCs w:val="22"/>
-        </w:rPr>
-        <w:t>unknown</w:t>
-      </w:r>
-      <w:r>
-        <w:rPr>
-          <w:sz w:val="22"/>
-          <w:szCs w:val="22"/>
-        </w:rPr>
-        <w:t xml:space="preserve"> by </w:t>
-      </w:r>
-      <w:proofErr w:type="spellStart"/>
-      <w:r>
-        <w:rPr>
-          <w:sz w:val="22"/>
-          <w:szCs w:val="22"/>
-        </w:rPr>
-        <w:t>Optimaize</w:t>
-      </w:r>
-      <w:proofErr w:type="spellEnd"/>
-      <w:r>
-        <w:rPr>
-          <w:sz w:val="22"/>
-          <w:szCs w:val="22"/>
-        </w:rPr>
-        <w:t xml:space="preserve"> is lower to 7k. </w:t>
+        <w:t xml:space="preserve"> by Optimaize is lower to 7k. </w:t>
       </w:r>
       <w:r>
         <w:rPr>
@@ -8959,31 +7482,7 @@
         </w:rPr>
       </w:pPr>
       <w:r>
-        <w:t xml:space="preserve">The Named Entities extracted using </w:t>
-      </w:r>
-      <w:proofErr w:type="spellStart"/>
-      <w:r>
-        <w:t>OpenNLP</w:t>
-      </w:r>
-      <w:proofErr w:type="spellEnd"/>
-      <w:r>
-        <w:t xml:space="preserve">, </w:t>
-      </w:r>
-      <w:proofErr w:type="spellStart"/>
-      <w:r>
-        <w:t>CoreNLP</w:t>
-      </w:r>
-      <w:proofErr w:type="spellEnd"/>
-      <w:r>
-        <w:t xml:space="preserve">, NLTK, and </w:t>
-      </w:r>
-      <w:proofErr w:type="spellStart"/>
-      <w:r>
-        <w:t>GrobidQuantity</w:t>
-      </w:r>
-      <w:proofErr w:type="spellEnd"/>
-      <w:r>
-        <w:t xml:space="preserve"> are in agreement to each other, and hence make sense. The terms extracted are </w:t>
+        <w:t xml:space="preserve">The Named Entities extracted using OpenNLP, CoreNLP, NLTK, and GrobidQuantity are in agreement to each other, and hence make sense. The terms extracted are </w:t>
       </w:r>
       <w:r>
         <w:t xml:space="preserve">also </w:t>

</xml_diff>